<commit_message>
Informe n°1 Añadido y Aplicacion Actualizada
</commit_message>
<xml_diff>
--- a/Informe Avance - 1°Semana.docx
+++ b/Informe Avance - 1°Semana.docx
@@ -10,6 +10,7 @@
           <w:docPartUnique/>
         </w:docPartObj>
       </w:sdtPr>
+      <w:sdtEndPr/>
       <w:sdtContent>
         <w:p/>
         <w:p>
@@ -198,6 +199,7 @@
                                     <w:dataBinding w:prefixMappings="xmlns:ns0='http://schemas.openxmlformats.org/officeDocument/2006/extended-properties' " w:xpath="/ns0:Properties[1]/ns0:Company[1]" w:storeItemID="{6668398D-A668-4E3E-A5EB-62B293D839F1}"/>
                                     <w:text/>
                                   </w:sdtPr>
+                                  <w:sdtEndPr/>
                                   <w:sdtContent>
                                     <w:r>
                                       <w:rPr>
@@ -235,6 +237,7 @@
                                     <w:dataBinding w:prefixMappings="xmlns:ns0='http://schemas.microsoft.com/office/2006/coverPageProps' " w:xpath="/ns0:CoverPageProperties[1]/ns0:CompanyAddress[1]" w:storeItemID="{55AF091B-3C7A-41E3-B477-F2FDAA23CFDA}"/>
                                     <w:text/>
                                   </w:sdtPr>
+                                  <w:sdtEndPr/>
                                   <w:sdtContent>
                                     <w:r>
                                       <w:rPr>
@@ -416,6 +419,7 @@
                               <w:dataBinding w:prefixMappings="xmlns:ns0='http://schemas.openxmlformats.org/officeDocument/2006/extended-properties' " w:xpath="/ns0:Properties[1]/ns0:Company[1]" w:storeItemID="{6668398D-A668-4E3E-A5EB-62B293D839F1}"/>
                               <w:text/>
                             </w:sdtPr>
+                            <w:sdtEndPr/>
                             <w:sdtContent>
                               <w:r>
                                 <w:rPr>
@@ -453,6 +457,7 @@
                               <w:dataBinding w:prefixMappings="xmlns:ns0='http://schemas.microsoft.com/office/2006/coverPageProps' " w:xpath="/ns0:CoverPageProperties[1]/ns0:CompanyAddress[1]" w:storeItemID="{55AF091B-3C7A-41E3-B477-F2FDAA23CFDA}"/>
                               <w:text/>
                             </w:sdtPr>
+                            <w:sdtEndPr/>
                             <w:sdtContent>
                               <w:r>
                                 <w:rPr>
@@ -561,6 +566,7 @@
                                     <w:dataBinding w:prefixMappings="xmlns:ns0='http://purl.org/dc/elements/1.1/' xmlns:ns1='http://schemas.openxmlformats.org/package/2006/metadata/core-properties' " w:xpath="/ns1:coreProperties[1]/ns0:title[1]" w:storeItemID="{6C3C8BC8-F283-45AE-878A-BAB7291924A1}"/>
                                     <w:text w:multiLine="1"/>
                                   </w:sdtPr>
+                                  <w:sdtEndPr/>
                                   <w:sdtContent>
                                     <w:r>
                                       <w:rPr>
@@ -588,6 +594,7 @@
                                   <w:dataBinding w:prefixMappings="xmlns:ns0='http://purl.org/dc/elements/1.1/' xmlns:ns1='http://schemas.openxmlformats.org/package/2006/metadata/core-properties' " w:xpath="/ns1:coreProperties[1]/ns0:subject[1]" w:storeItemID="{6C3C8BC8-F283-45AE-878A-BAB7291924A1}"/>
                                   <w:text/>
                                 </w:sdtPr>
+                                <w:sdtEndPr/>
                                 <w:sdtContent>
                                   <w:p>
                                     <w:pPr>
@@ -680,6 +687,7 @@
                               <w:dataBinding w:prefixMappings="xmlns:ns0='http://purl.org/dc/elements/1.1/' xmlns:ns1='http://schemas.openxmlformats.org/package/2006/metadata/core-properties' " w:xpath="/ns1:coreProperties[1]/ns0:title[1]" w:storeItemID="{6C3C8BC8-F283-45AE-878A-BAB7291924A1}"/>
                               <w:text w:multiLine="1"/>
                             </w:sdtPr>
+                            <w:sdtEndPr/>
                             <w:sdtContent>
                               <w:r>
                                 <w:rPr>
@@ -707,6 +715,7 @@
                             <w:dataBinding w:prefixMappings="xmlns:ns0='http://purl.org/dc/elements/1.1/' xmlns:ns1='http://schemas.openxmlformats.org/package/2006/metadata/core-properties' " w:xpath="/ns1:coreProperties[1]/ns0:subject[1]" w:storeItemID="{6C3C8BC8-F283-45AE-878A-BAB7291924A1}"/>
                             <w:text/>
                           </w:sdtPr>
+                          <w:sdtEndPr/>
                           <w:sdtContent>
                             <w:p>
                               <w:pPr>
@@ -848,6 +857,7 @@
                                     <w:calendar w:val="gregorian"/>
                                   </w:date>
                                 </w:sdtPr>
+                                <w:sdtEndPr/>
                                 <w:sdtContent>
                                   <w:p>
                                     <w:pPr>
@@ -917,6 +927,7 @@
                               <w:calendar w:val="gregorian"/>
                             </w:date>
                           </w:sdtPr>
+                          <w:sdtEndPr/>
                           <w:sdtContent>
                             <w:p>
                               <w:pPr>
@@ -2554,23 +2565,7 @@
     </w:p>
     <w:p>
       <w:r>
-        <w:t xml:space="preserve">El Proyecto “As </w:t>
-      </w:r>
-      <w:proofErr w:type="spellStart"/>
-      <w:r>
-        <w:t>You</w:t>
-      </w:r>
-      <w:proofErr w:type="spellEnd"/>
-      <w:r>
-        <w:t xml:space="preserve"> </w:t>
-      </w:r>
-      <w:proofErr w:type="spellStart"/>
-      <w:r>
-        <w:t>Wish</w:t>
-      </w:r>
-      <w:proofErr w:type="spellEnd"/>
-      <w:r>
-        <w:t xml:space="preserve">”, es un </w:t>
+        <w:t xml:space="preserve">El Proyecto “As You Wish”, es un </w:t>
       </w:r>
       <w:r>
         <w:rPr>
@@ -2589,27 +2584,11 @@
         <w:t xml:space="preserve"> Datos que guardan las Academias</w:t>
       </w:r>
       <w:r>
-        <w:t xml:space="preserve"> de Baile “As </w:t>
-      </w:r>
-      <w:proofErr w:type="spellStart"/>
-      <w:r>
-        <w:t>You</w:t>
-      </w:r>
-      <w:proofErr w:type="spellEnd"/>
+        <w:t xml:space="preserve"> de Baile “As You Wish”</w:t>
+      </w:r>
       <w:r>
         <w:t xml:space="preserve"> </w:t>
       </w:r>
-      <w:proofErr w:type="spellStart"/>
-      <w:r>
-        <w:t>Wish</w:t>
-      </w:r>
-      <w:proofErr w:type="spellEnd"/>
-      <w:r>
-        <w:t>”</w:t>
-      </w:r>
-      <w:r>
-        <w:t xml:space="preserve"> </w:t>
-      </w:r>
       <w:r>
         <w:t>(Bellavista, La Florida, Providencia, “Casa Matriz” a pasos de Universidad Católica)</w:t>
       </w:r>
@@ -2638,23 +2617,7 @@
     </w:p>
     <w:p>
       <w:r>
-        <w:t xml:space="preserve">Como se menciono anteriormente, la Aplicación “As </w:t>
-      </w:r>
-      <w:proofErr w:type="spellStart"/>
-      <w:r>
-        <w:t>You</w:t>
-      </w:r>
-      <w:proofErr w:type="spellEnd"/>
-      <w:r>
-        <w:t xml:space="preserve"> </w:t>
-      </w:r>
-      <w:proofErr w:type="spellStart"/>
-      <w:r>
-        <w:t>Wish</w:t>
-      </w:r>
-      <w:proofErr w:type="spellEnd"/>
-      <w:r>
-        <w:t>”, es un Sistema de Gestión de Datos de la Academia, cuyo objetivo principal es la Administración de dichos Datos para un mejor y más sencillo modo a la hora de guardar los Datos, pero además este también busca cumplir con otras funciones que se mencionaran en detalle.</w:t>
+        <w:t>Como se menciono anteriormente, la Aplicación “As You Wish”, es un Sistema de Gestión de Datos de la Academia, cuyo objetivo principal es la Administración de dichos Datos para un mejor y más sencillo modo a la hora de guardar los Datos, pero además este también busca cumplir con otras funciones que se mencionaran en detalle.</w:t>
       </w:r>
     </w:p>
     <w:p>
@@ -2688,23 +2651,7 @@
         </w:numPr>
       </w:pPr>
       <w:r>
-        <w:t xml:space="preserve">Crear, Modificar, Eliminar &amp; Ver Usuarios que tienen acceso a la Aplicación “As </w:t>
-      </w:r>
-      <w:proofErr w:type="spellStart"/>
-      <w:r>
-        <w:t>You</w:t>
-      </w:r>
-      <w:proofErr w:type="spellEnd"/>
-      <w:r>
-        <w:t xml:space="preserve"> </w:t>
-      </w:r>
-      <w:proofErr w:type="spellStart"/>
-      <w:r>
-        <w:t>Wish</w:t>
-      </w:r>
-      <w:proofErr w:type="spellEnd"/>
-      <w:r>
-        <w:t>”</w:t>
+        <w:t>Crear, Modificar, Eliminar &amp; Ver Usuarios que tienen acceso a la Aplicación “As You Wish”</w:t>
       </w:r>
       <w:r>
         <w:t>, incluyendo datos relevantes para una mejor administración</w:t>
@@ -2792,23 +2739,7 @@
         </w:numPr>
       </w:pPr>
       <w:r>
-        <w:t xml:space="preserve">Clasificar o dividir el uso de la Base de Datos en función de la ubicación  de las distintas Academias de Bailes “As </w:t>
-      </w:r>
-      <w:proofErr w:type="spellStart"/>
-      <w:r>
-        <w:t>You</w:t>
-      </w:r>
-      <w:proofErr w:type="spellEnd"/>
-      <w:r>
-        <w:t xml:space="preserve"> </w:t>
-      </w:r>
-      <w:proofErr w:type="spellStart"/>
-      <w:r>
-        <w:t>Wish</w:t>
-      </w:r>
-      <w:proofErr w:type="spellEnd"/>
-      <w:r>
-        <w:t>” distribuidas</w:t>
+        <w:t>Clasificar o dividir el uso de la Base de Datos en función de la ubicación  de las distintas Academias de Bailes “As You Wish” distribuidas</w:t>
       </w:r>
     </w:p>
     <w:p>
@@ -2890,6 +2821,13 @@
         </w:rPr>
         <w:t>, con el fin de tener todo organizado de manera eficiente y óptima”</w:t>
       </w:r>
+      <w:r>
+        <w:rPr>
+          <w:rFonts w:cstheme="minorHAnsi"/>
+          <w:noProof/>
+        </w:rPr>
+        <w:t xml:space="preserve"> </w:t>
+      </w:r>
     </w:p>
     <w:p>
       <w:pPr>
@@ -2918,6 +2856,116 @@
       <w:r>
         <w:rPr>
           <w:rFonts w:cstheme="minorHAnsi"/>
+          <w:noProof/>
+        </w:rPr>
+        <mc:AlternateContent>
+          <mc:Choice Requires="wps">
+            <w:drawing>
+              <wp:anchor distT="0" distB="0" distL="114300" distR="114300" simplePos="0" relativeHeight="251673600" behindDoc="1" locked="0" layoutInCell="1" allowOverlap="1" wp14:anchorId="7BD262BC" wp14:editId="640712B8">
+                <wp:simplePos x="0" y="0"/>
+                <wp:positionH relativeFrom="column">
+                  <wp:posOffset>2052955</wp:posOffset>
+                </wp:positionH>
+                <wp:positionV relativeFrom="paragraph">
+                  <wp:posOffset>10160</wp:posOffset>
+                </wp:positionV>
+                <wp:extent cx="200025" cy="161925"/>
+                <wp:effectExtent l="0" t="0" r="28575" b="28575"/>
+                <wp:wrapTight wrapText="bothSides">
+                  <wp:wrapPolygon edited="0">
+                    <wp:start x="2057" y="0"/>
+                    <wp:lineTo x="0" y="2541"/>
+                    <wp:lineTo x="0" y="22871"/>
+                    <wp:lineTo x="22629" y="22871"/>
+                    <wp:lineTo x="22629" y="2541"/>
+                    <wp:lineTo x="20571" y="0"/>
+                    <wp:lineTo x="2057" y="0"/>
+                  </wp:wrapPolygon>
+                </wp:wrapTight>
+                <wp:docPr id="13" name="Círculo: vacío 13"/>
+                <wp:cNvGraphicFramePr/>
+                <a:graphic xmlns:a="http://schemas.openxmlformats.org/drawingml/2006/main">
+                  <a:graphicData uri="http://schemas.microsoft.com/office/word/2010/wordprocessingShape">
+                    <wps:wsp>
+                      <wps:cNvSpPr/>
+                      <wps:spPr>
+                        <a:xfrm>
+                          <a:off x="0" y="0"/>
+                          <a:ext cx="200025" cy="161925"/>
+                        </a:xfrm>
+                        <a:prstGeom prst="donut">
+                          <a:avLst/>
+                        </a:prstGeom>
+                        <a:solidFill>
+                          <a:srgbClr val="92D050"/>
+                        </a:solidFill>
+                        <a:ln>
+                          <a:solidFill>
+                            <a:schemeClr val="tx1"/>
+                          </a:solidFill>
+                        </a:ln>
+                      </wps:spPr>
+                      <wps:style>
+                        <a:lnRef idx="2">
+                          <a:schemeClr val="accent1">
+                            <a:shade val="50000"/>
+                          </a:schemeClr>
+                        </a:lnRef>
+                        <a:fillRef idx="1">
+                          <a:schemeClr val="accent1"/>
+                        </a:fillRef>
+                        <a:effectRef idx="0">
+                          <a:schemeClr val="accent1"/>
+                        </a:effectRef>
+                        <a:fontRef idx="minor">
+                          <a:schemeClr val="lt1"/>
+                        </a:fontRef>
+                      </wps:style>
+                      <wps:bodyPr rot="0" spcFirstLastPara="0" vertOverflow="overflow" horzOverflow="overflow" vert="horz" wrap="square" lIns="91440" tIns="45720" rIns="91440" bIns="45720" numCol="1" spcCol="0" rtlCol="0" fromWordArt="0" anchor="ctr" anchorCtr="0" forceAA="0" compatLnSpc="1">
+                        <a:prstTxWarp prst="textNoShape">
+                          <a:avLst/>
+                        </a:prstTxWarp>
+                        <a:noAutofit/>
+                      </wps:bodyPr>
+                    </wps:wsp>
+                  </a:graphicData>
+                </a:graphic>
+                <wp14:sizeRelH relativeFrom="margin">
+                  <wp14:pctWidth>0</wp14:pctWidth>
+                </wp14:sizeRelH>
+                <wp14:sizeRelV relativeFrom="margin">
+                  <wp14:pctHeight>0</wp14:pctHeight>
+                </wp14:sizeRelV>
+              </wp:anchor>
+            </w:drawing>
+          </mc:Choice>
+          <mc:Fallback>
+            <w:pict>
+              <v:shapetype w14:anchorId="5E439F2D" id="_x0000_t23" coordsize="21600,21600" o:spt="23" adj="5400" path="m,10800qy10800,,21600,10800,10800,21600,,10800xm@0,10800qy10800@2@1,10800,10800@0@0,10800xe">
+                <v:formulas>
+                  <v:f eqn="val #0"/>
+                  <v:f eqn="sum width 0 #0"/>
+                  <v:f eqn="sum height 0 #0"/>
+                  <v:f eqn="prod @0 2929 10000"/>
+                  <v:f eqn="sum width 0 @3"/>
+                  <v:f eqn="sum height 0 @3"/>
+                </v:formulas>
+                <v:path o:connecttype="custom" o:connectlocs="10800,0;3163,3163;0,10800;3163,18437;10800,21600;18437,18437;21600,10800;18437,3163" textboxrect="3163,3163,18437,18437"/>
+                <v:handles>
+                  <v:h position="#0,center" xrange="0,10800"/>
+                </v:handles>
+              </v:shapetype>
+              <v:shape id="Círculo: vacío 13" o:spid="_x0000_s1026" type="#_x0000_t23" style="position:absolute;margin-left:161.65pt;margin-top:.8pt;width:15.75pt;height:12.75pt;z-index:-251642880;visibility:visible;mso-wrap-style:square;mso-width-percent:0;mso-height-percent:0;mso-wrap-distance-left:9pt;mso-wrap-distance-top:0;mso-wrap-distance-right:9pt;mso-wrap-distance-bottom:0;mso-position-horizontal:absolute;mso-position-horizontal-relative:text;mso-position-vertical:absolute;mso-position-vertical-relative:text;mso-width-percent:0;mso-height-percent:0;mso-width-relative:margin;mso-height-relative:margin;v-text-anchor:middle" o:gfxdata="UEsDBBQABgAIAAAAIQC2gziS/gAAAOEBAAATAAAAW0NvbnRlbnRfVHlwZXNdLnhtbJSRQU7DMBBF&#10;90jcwfIWJU67QAgl6YK0S0CoHGBkTxKLZGx5TGhvj5O2G0SRWNoz/78nu9wcxkFMGNg6quQqL6RA&#10;0s5Y6ir5vt9lD1JwBDIwOMJKHpHlpr69KfdHjyxSmriSfYz+USnWPY7AufNIadK6MEJMx9ApD/oD&#10;OlTrorhX2lFEilmcO2RdNtjC5xDF9pCuTyYBB5bi6bQ4syoJ3g9WQ0ymaiLzg5KdCXlKLjvcW893&#10;SUOqXwnz5DrgnHtJTxOsQfEKIT7DmDSUCaxw7Rqn8787ZsmRM9e2VmPeBN4uqYvTtW7jvijg9N/y&#10;JsXecLq0q+WD6m8AAAD//wMAUEsDBBQABgAIAAAAIQA4/SH/1gAAAJQBAAALAAAAX3JlbHMvLnJl&#10;bHOkkMFqwzAMhu+DvYPRfXGawxijTi+j0GvpHsDYimMaW0Yy2fr2M4PBMnrbUb/Q94l/f/hMi1qR&#10;JVI2sOt6UJgd+ZiDgffL8ekFlFSbvV0oo4EbChzGx4f9GRdb25HMsYhqlCwG5lrLq9biZkxWOiqY&#10;22YiTra2kYMu1l1tQD30/bPm3wwYN0x18gb45AdQl1tp5j/sFB2T0FQ7R0nTNEV3j6o9feQzro1i&#10;OWA14Fm+Q8a1a8+Bvu/d/dMb2JY5uiPbhG/ktn4cqGU/er3pcvwCAAD//wMAUEsDBBQABgAIAAAA&#10;IQBYw8xEpwIAALYFAAAOAAAAZHJzL2Uyb0RvYy54bWysVM1u2zAMvg/YOwi6r7azpluNOkWQosOA&#10;og3WDj0rshQbkEVNUuJk79Sn6IuVkn+StcUOwy4yaZKfyE8kLy53jSJbYV0NuqDZSUqJ0BzKWq8L&#10;+vPh+tNXSpxnumQKtCjoXjh6Ofv44aI1uZhABaoUliCIdnlrClp5b/IkcbwSDXMnYIRGowTbMI+q&#10;XSelZS2iNyqZpOlZ0oItjQUunMO/V52RziK+lIL7Oymd8EQVFHPz8bTxXIUzmV2wfG2ZqWrep8H+&#10;IYuG1RovHaGumGdkY+s3UE3NLTiQ/oRDk4CUNRexBqwmS19Vc18xI2ItSI4zI03u/8Hy2+3SkrrE&#10;t/tMiWYNvtHi+cnyjYKcbBl/fgKCJuSpNS5H93uztL3mUAxF76RtwhfLIbvI7X7kVuw84fgTHyud&#10;TCnhaMrOsnOUESU5BBvr/DcBDQlCQUvQGx8pZdsb5zvfwSdc5kDV5XWtVFTserVQFhPGdz6fXKXT&#10;+LQI/4eb0m8jQ6eJMdbvsj6vo0CECZFJYKCrOUp+r0TAU/qHkMhhqDJmHLv3gMk4F9pnnalipejS&#10;nCIjY5ZDFpGSCBiQJZY3YvcAg2cHMmB3/PT+IVTE5h+D078l1gWPEfFm0H4MbmoN9j0AhVX1N3f+&#10;A0kdNYGlFZR77DAL3eg5w69rfOAb5vySWZw1nErcH/4OD6mgLSj0EiUV2N/v/Q/+OAJopaTF2S2o&#10;+7VhVlCivmscjvPs9DQMe1ROp18mqNhjy+rYojfNArBtMtxUhkcx+Hs1iNJC84hrZh5uRRPTHO8u&#10;KPd2UBa+2ym4qLiYz6MbDrhh/kbfGx7AA6uhfx92j8yavss9jsctDHPO8le93vmGSA3zjQdZx0E4&#10;8NrzjcshNk6/yML2Odaj12Hdzl4AAAD//wMAUEsDBBQABgAIAAAAIQBcERiq3gAAAAgBAAAPAAAA&#10;ZHJzL2Rvd25yZXYueG1sTI9BTsMwEEX3SNzBGiQ2iDpNSlqFOFVBsEGqEG0P4MbTJGCPo9hNw+0Z&#10;VrAcva8/75fryVkx4hA6TwrmswQEUu1NR42Cw/71fgUiRE1GW0+o4BsDrKvrq1IXxl/oA8ddbASX&#10;UCi0gjbGvpAy1C06HWa+R2J28oPTkc+hkWbQFy53VqZJkkunO+IPre7xucX6a3d2Ct6xHrvT5rDd&#10;f/b4tIgveXJn35S6vZk2jyAiTvEvDL/6rA4VOx39mUwQVkGWZhlHGeQgmGcPC55yVJAu5yCrUv4f&#10;UP0AAAD//wMAUEsBAi0AFAAGAAgAAAAhALaDOJL+AAAA4QEAABMAAAAAAAAAAAAAAAAAAAAAAFtD&#10;b250ZW50X1R5cGVzXS54bWxQSwECLQAUAAYACAAAACEAOP0h/9YAAACUAQAACwAAAAAAAAAAAAAA&#10;AAAvAQAAX3JlbHMvLnJlbHNQSwECLQAUAAYACAAAACEAWMPMRKcCAAC2BQAADgAAAAAAAAAAAAAA&#10;AAAuAgAAZHJzL2Uyb0RvYy54bWxQSwECLQAUAAYACAAAACEAXBEYqt4AAAAIAQAADwAAAAAAAAAA&#10;AAAAAAABBQAAZHJzL2Rvd25yZXYueG1sUEsFBgAAAAAEAAQA8wAAAAwGAAAAAA==&#10;" adj="4371" fillcolor="#92d050" strokecolor="black [3213]" strokeweight="1pt">
+                <v:stroke joinstyle="miter"/>
+                <w10:wrap type="tight"/>
+              </v:shape>
+            </w:pict>
+          </mc:Fallback>
+        </mc:AlternateContent>
+      </w:r>
+      <w:r>
+        <w:rPr>
+          <w:rFonts w:cstheme="minorHAnsi"/>
         </w:rPr>
         <w:t>Fragmentos Completados</w:t>
       </w:r>
@@ -2936,21 +2984,425 @@
       <w:r>
         <w:rPr>
           <w:rFonts w:cstheme="minorHAnsi"/>
-        </w:rPr>
-        <w:t>Fragmentos Pendientes</w:t>
-      </w:r>
-    </w:p>
-    <w:p>
-      <w:pPr>
-        <w:pStyle w:val="Prrafodelista"/>
-        <w:numPr>
-          <w:ilvl w:val="0"/>
-          <w:numId w:val="2"/>
-        </w:numPr>
+          <w:noProof/>
+        </w:rPr>
+        <mc:AlternateContent>
+          <mc:Choice Requires="wps">
+            <w:drawing>
+              <wp:anchor distT="0" distB="0" distL="114300" distR="114300" simplePos="0" relativeHeight="251689984" behindDoc="0" locked="0" layoutInCell="1" allowOverlap="1" wp14:anchorId="550642F2" wp14:editId="0768BEAE">
+                <wp:simplePos x="0" y="0"/>
+                <wp:positionH relativeFrom="column">
+                  <wp:posOffset>1047750</wp:posOffset>
+                </wp:positionH>
+                <wp:positionV relativeFrom="paragraph">
+                  <wp:posOffset>2645410</wp:posOffset>
+                </wp:positionV>
+                <wp:extent cx="228600" cy="171450"/>
+                <wp:effectExtent l="0" t="0" r="19050" b="0"/>
+                <wp:wrapNone/>
+                <wp:docPr id="109" name="Arco de bloque 109"/>
+                <wp:cNvGraphicFramePr/>
+                <a:graphic xmlns:a="http://schemas.openxmlformats.org/drawingml/2006/main">
+                  <a:graphicData uri="http://schemas.microsoft.com/office/word/2010/wordprocessingShape">
+                    <wps:wsp>
+                      <wps:cNvSpPr/>
+                      <wps:spPr>
+                        <a:xfrm>
+                          <a:off x="0" y="0"/>
+                          <a:ext cx="228600" cy="171450"/>
+                        </a:xfrm>
+                        <a:prstGeom prst="blockArc">
+                          <a:avLst/>
+                        </a:prstGeom>
+                        <a:solidFill>
+                          <a:srgbClr val="00B0F0"/>
+                        </a:solidFill>
+                        <a:ln w="12700" cap="flat" cmpd="sng" algn="ctr">
+                          <a:solidFill>
+                            <a:sysClr val="windowText" lastClr="000000"/>
+                          </a:solidFill>
+                          <a:prstDash val="solid"/>
+                          <a:miter lim="800000"/>
+                        </a:ln>
+                        <a:effectLst/>
+                      </wps:spPr>
+                      <wps:bodyPr rot="0" spcFirstLastPara="0" vertOverflow="overflow" horzOverflow="overflow" vert="horz" wrap="square" lIns="91440" tIns="45720" rIns="91440" bIns="45720" numCol="1" spcCol="0" rtlCol="0" fromWordArt="0" anchor="ctr" anchorCtr="0" forceAA="0" compatLnSpc="1">
+                        <a:prstTxWarp prst="textNoShape">
+                          <a:avLst/>
+                        </a:prstTxWarp>
+                        <a:noAutofit/>
+                      </wps:bodyPr>
+                    </wps:wsp>
+                  </a:graphicData>
+                </a:graphic>
+              </wp:anchor>
+            </w:drawing>
+          </mc:Choice>
+          <mc:Fallback>
+            <w:pict>
+              <v:shape w14:anchorId="1CBFB4DB" id="Arco de bloque 109" o:spid="_x0000_s1026" style="position:absolute;margin-left:82.5pt;margin-top:208.3pt;width:18pt;height:13.5pt;z-index:251689984;visibility:visible;mso-wrap-style:square;mso-wrap-distance-left:9pt;mso-wrap-distance-top:0;mso-wrap-distance-right:9pt;mso-wrap-distance-bottom:0;mso-position-horizontal:absolute;mso-position-horizontal-relative:text;mso-position-vertical:absolute;mso-position-vertical-relative:text;v-text-anchor:middle" coordsize="228600,171450" o:gfxdata="UEsDBBQABgAIAAAAIQC2gziS/gAAAOEBAAATAAAAW0NvbnRlbnRfVHlwZXNdLnhtbJSRQU7DMBBF&#10;90jcwfIWJU67QAgl6YK0S0CoHGBkTxKLZGx5TGhvj5O2G0SRWNoz/78nu9wcxkFMGNg6quQqL6RA&#10;0s5Y6ir5vt9lD1JwBDIwOMJKHpHlpr69KfdHjyxSmriSfYz+USnWPY7AufNIadK6MEJMx9ApD/oD&#10;OlTrorhX2lFEilmcO2RdNtjC5xDF9pCuTyYBB5bi6bQ4syoJ3g9WQ0ymaiLzg5KdCXlKLjvcW893&#10;SUOqXwnz5DrgnHtJTxOsQfEKIT7DmDSUCaxw7Rqn8787ZsmRM9e2VmPeBN4uqYvTtW7jvijg9N/y&#10;JsXecLq0q+WD6m8AAAD//wMAUEsDBBQABgAIAAAAIQA4/SH/1gAAAJQBAAALAAAAX3JlbHMvLnJl&#10;bHOkkMFqwzAMhu+DvYPRfXGawxijTi+j0GvpHsDYimMaW0Yy2fr2M4PBMnrbUb/Q94l/f/hMi1qR&#10;JVI2sOt6UJgd+ZiDgffL8ekFlFSbvV0oo4EbChzGx4f9GRdb25HMsYhqlCwG5lrLq9biZkxWOiqY&#10;22YiTra2kYMu1l1tQD30/bPm3wwYN0x18gb45AdQl1tp5j/sFB2T0FQ7R0nTNEV3j6o9feQzro1i&#10;OWA14Fm+Q8a1a8+Bvu/d/dMb2JY5uiPbhG/ktn4cqGU/er3pcvwCAAD//wMAUEsDBBQABgAIAAAA&#10;IQB+LFl3hQIAABEFAAAOAAAAZHJzL2Uyb0RvYy54bWysVMlu2zAQvRfoPxC8N5INZzMiB24CFwWC&#10;JEBS5ExTlEWUW0jasvv1faRkx0l7KuoDPaMZzvLmDa+ut1qRjfBBWlPR0UlJiTDc1tKsKvrjefHl&#10;gpIQmamZskZUdCcCvZ59/nTVuakY29aqWniCICZMO1fRNkY3LYrAW6FZOLFOGBgb6zWLUP2qqD3r&#10;EF2rYlyWZ0Vnfe285SIEfL3tjXSW4zeN4PGhaYKIRFUUtcV8+nwu01nMrth05ZlrJR/KYP9QhWbS&#10;IOkh1C2LjKy9/COUltzbYJt4wq0ubNNILnIP6GZUfujmqWVO5F4ATnAHmML/C8vvN4+eyBqzKy8p&#10;MUxjSHPPLakFWSr7uhYkWYBT58IU7k/u0Q9agJia3jZep3+0Q7YZ290BW7GNhOPjeHxxVmICHKbR&#10;+WhymrEv3i47H+I3YTVJQkWRm/9EIRlVtrkLEUnhvndL+YJVsl5IpbLiV8sb5cmGpVGXX8vFPsM7&#10;N2VIhwrG57kYBso1ikXUpR1ACGZFCVMrcJlHn3O/ux124ZADLKxt94wGKVEsRBhS4vRLcKHWd1dT&#10;4bcstH2B2dSzT8uIFVBSV/Ti+LYyqS2RSTy0n0bQg56kpa13GJ63PauD4wuJJHeo5ZF50BhwYzXj&#10;A45GWbRtB4mS1vpff/ue/MEuWCnpsBaA5HXNvECL3w14dzmaTNIeZWVyej6G4o8ty2OLWesbi3GM&#10;8Ag4nsXkH9VebLzVL9jgecoKEzMcuXvwB+Um9uuKN4CL+Ty7YXcci3fmyfEUPOGU4H3evjDvBgJF&#10;DObe7leITT9wqPdNN42dr6NtZCbYG66YYFKwd3mWwxuRFvtYz15vL9nsNwAAAP//AwBQSwMEFAAG&#10;AAgAAAAhAGCTf0/eAAAACwEAAA8AAABkcnMvZG93bnJldi54bWxMj8FOwzAQRO9I/IO1SNyonbZE&#10;bYhTIQQSJ1CbirMbL0nAXkex24a/ZzmV48yOZt+Um8k7ccIx9oE0ZDMFAqkJtqdWw75+uVuBiMmQ&#10;NS4QavjBCJvq+qo0hQ1n2uJpl1rBJRQLo6FLaSikjE2H3sRZGJD49hlGbxLLsZV2NGcu907Olcql&#10;Nz3xh84M+NRh8707eg3rUK/r6L4+3vv4mp7fFmq1lXutb2+mxwcQCad0CcMfPqNDxUyHcCQbhWOd&#10;3/OWpGGZ5TkITsxVxs6BneUiB1mV8v+G6hcAAP//AwBQSwECLQAUAAYACAAAACEAtoM4kv4AAADh&#10;AQAAEwAAAAAAAAAAAAAAAAAAAAAAW0NvbnRlbnRfVHlwZXNdLnhtbFBLAQItABQABgAIAAAAIQA4&#10;/SH/1gAAAJQBAAALAAAAAAAAAAAAAAAAAC8BAABfcmVscy8ucmVsc1BLAQItABQABgAIAAAAIQB+&#10;LFl3hQIAABEFAAAOAAAAAAAAAAAAAAAAAC4CAABkcnMvZTJvRG9jLnhtbFBLAQItABQABgAIAAAA&#10;IQBgk39P3gAAAAsBAAAPAAAAAAAAAAAAAAAAAN8EAABkcnMvZG93bnJldi54bWxQSwUGAAAAAAQA&#10;BADzAAAA6gUAAAAA&#10;" path="m,85725c,38380,51174,,114300,v63126,,114300,38380,114300,85725l185738,85725v,-23673,-31984,-42863,-71438,-42863c74846,42862,42862,62052,42862,85725l,85725xe" fillcolor="#00b0f0" strokecolor="windowText" strokeweight="1pt">
+                <v:stroke joinstyle="miter"/>
+                <v:path arrowok="t" o:connecttype="custom" o:connectlocs="0,85725;114300,0;228600,85725;185738,85725;114300,42862;42862,85725;0,85725" o:connectangles="0,0,0,0,0,0,0"/>
+              </v:shape>
+            </w:pict>
+          </mc:Fallback>
+        </mc:AlternateContent>
+      </w:r>
+      <w:r>
         <w:rPr>
           <w:rFonts w:cstheme="minorHAnsi"/>
-        </w:rPr>
-      </w:pPr>
+          <w:noProof/>
+        </w:rPr>
+        <mc:AlternateContent>
+          <mc:Choice Requires="wps">
+            <w:drawing>
+              <wp:anchor distT="0" distB="0" distL="114300" distR="114300" simplePos="0" relativeHeight="251685888" behindDoc="1" locked="0" layoutInCell="1" allowOverlap="1" wp14:anchorId="024E7562" wp14:editId="2FCBD9AB">
+                <wp:simplePos x="0" y="0"/>
+                <wp:positionH relativeFrom="page">
+                  <wp:align>right</wp:align>
+                </wp:positionH>
+                <wp:positionV relativeFrom="paragraph">
+                  <wp:posOffset>2590165</wp:posOffset>
+                </wp:positionV>
+                <wp:extent cx="200025" cy="161925"/>
+                <wp:effectExtent l="0" t="0" r="28575" b="28575"/>
+                <wp:wrapTight wrapText="bothSides">
+                  <wp:wrapPolygon edited="0">
+                    <wp:start x="2057" y="0"/>
+                    <wp:lineTo x="0" y="2541"/>
+                    <wp:lineTo x="0" y="22871"/>
+                    <wp:lineTo x="22629" y="22871"/>
+                    <wp:lineTo x="22629" y="2541"/>
+                    <wp:lineTo x="20571" y="0"/>
+                    <wp:lineTo x="2057" y="0"/>
+                  </wp:wrapPolygon>
+                </wp:wrapTight>
+                <wp:docPr id="107" name="Círculo: vacío 107"/>
+                <wp:cNvGraphicFramePr/>
+                <a:graphic xmlns:a="http://schemas.openxmlformats.org/drawingml/2006/main">
+                  <a:graphicData uri="http://schemas.microsoft.com/office/word/2010/wordprocessingShape">
+                    <wps:wsp>
+                      <wps:cNvSpPr/>
+                      <wps:spPr>
+                        <a:xfrm>
+                          <a:off x="0" y="0"/>
+                          <a:ext cx="200025" cy="161925"/>
+                        </a:xfrm>
+                        <a:prstGeom prst="donut">
+                          <a:avLst/>
+                        </a:prstGeom>
+                        <a:solidFill>
+                          <a:srgbClr val="92D050"/>
+                        </a:solidFill>
+                        <a:ln w="12700" cap="flat" cmpd="sng" algn="ctr">
+                          <a:solidFill>
+                            <a:sysClr val="windowText" lastClr="000000"/>
+                          </a:solidFill>
+                          <a:prstDash val="solid"/>
+                          <a:miter lim="800000"/>
+                        </a:ln>
+                        <a:effectLst/>
+                      </wps:spPr>
+                      <wps:bodyPr rot="0" spcFirstLastPara="0" vertOverflow="overflow" horzOverflow="overflow" vert="horz" wrap="square" lIns="91440" tIns="45720" rIns="91440" bIns="45720" numCol="1" spcCol="0" rtlCol="0" fromWordArt="0" anchor="ctr" anchorCtr="0" forceAA="0" compatLnSpc="1">
+                        <a:prstTxWarp prst="textNoShape">
+                          <a:avLst/>
+                        </a:prstTxWarp>
+                        <a:noAutofit/>
+                      </wps:bodyPr>
+                    </wps:wsp>
+                  </a:graphicData>
+                </a:graphic>
+                <wp14:sizeRelH relativeFrom="margin">
+                  <wp14:pctWidth>0</wp14:pctWidth>
+                </wp14:sizeRelH>
+                <wp14:sizeRelV relativeFrom="margin">
+                  <wp14:pctHeight>0</wp14:pctHeight>
+                </wp14:sizeRelV>
+              </wp:anchor>
+            </w:drawing>
+          </mc:Choice>
+          <mc:Fallback>
+            <w:pict>
+              <v:shape w14:anchorId="1BCB0900" id="Círculo: vacío 107" o:spid="_x0000_s1026" type="#_x0000_t23" style="position:absolute;margin-left:-35.45pt;margin-top:203.95pt;width:15.75pt;height:12.75pt;z-index:-251630592;visibility:visible;mso-wrap-style:square;mso-width-percent:0;mso-height-percent:0;mso-wrap-distance-left:9pt;mso-wrap-distance-top:0;mso-wrap-distance-right:9pt;mso-wrap-distance-bottom:0;mso-position-horizontal:right;mso-position-horizontal-relative:page;mso-position-vertical:absolute;mso-position-vertical-relative:text;mso-width-percent:0;mso-height-percent:0;mso-width-relative:margin;mso-height-relative:margin;v-text-anchor:middle" o:gfxdata="UEsDBBQABgAIAAAAIQC2gziS/gAAAOEBAAATAAAAW0NvbnRlbnRfVHlwZXNdLnhtbJSRQU7DMBBF&#10;90jcwfIWJU67QAgl6YK0S0CoHGBkTxKLZGx5TGhvj5O2G0SRWNoz/78nu9wcxkFMGNg6quQqL6RA&#10;0s5Y6ir5vt9lD1JwBDIwOMJKHpHlpr69KfdHjyxSmriSfYz+USnWPY7AufNIadK6MEJMx9ApD/oD&#10;OlTrorhX2lFEilmcO2RdNtjC5xDF9pCuTyYBB5bi6bQ4syoJ3g9WQ0ymaiLzg5KdCXlKLjvcW893&#10;SUOqXwnz5DrgnHtJTxOsQfEKIT7DmDSUCaxw7Rqn8787ZsmRM9e2VmPeBN4uqYvTtW7jvijg9N/y&#10;JsXecLq0q+WD6m8AAAD//wMAUEsDBBQABgAIAAAAIQA4/SH/1gAAAJQBAAALAAAAX3JlbHMvLnJl&#10;bHOkkMFqwzAMhu+DvYPRfXGawxijTi+j0GvpHsDYimMaW0Yy2fr2M4PBMnrbUb/Q94l/f/hMi1qR&#10;JVI2sOt6UJgd+ZiDgffL8ekFlFSbvV0oo4EbChzGx4f9GRdb25HMsYhqlCwG5lrLq9biZkxWOiqY&#10;22YiTra2kYMu1l1tQD30/bPm3wwYN0x18gb45AdQl1tp5j/sFB2T0FQ7R0nTNEV3j6o9feQzro1i&#10;OWA14Fm+Q8a1a8+Bvu/d/dMb2JY5uiPbhG/ktn4cqGU/er3pcvwCAAD//wMAUEsDBBQABgAIAAAA&#10;IQDNOv4pigIAABAFAAAOAAAAZHJzL2Uyb0RvYy54bWysVEtu2zAQ3RfoHQjuG8lGPo0QOzBspCgQ&#10;JAGSImuaomwBJIclacvunXKKXKyPlOJ82lVRL+gZzXA+b97w4nJnNNsqH1qyEz46KjlTVlLd2tWE&#10;/3i4+vKVsxCFrYUmqyZ8rwK/nH7+dNG5So1pTbpWniGIDVXnJnwdo6uKIsi1MiIckVMWxoa8ERGq&#10;XxW1Fx2iG12My/K06MjXzpNUIeDrojfyaY7fNErG26YJKjI94agt5tPnc5nOYnohqpUXbt3KoQzx&#10;D1UY0VokPYRaiCjYxrd/hDKt9BSoiUeSTEFN00qVe0A3o/JDN/dr4VTuBeAEd4Ap/L+w8mZ751lb&#10;Y3blGWdWGAxp/vzk5UZTxbZCPj8RSzYg1blQ4cK9u/ODFiCmtneNN+kfDbFdRnd/QFftIpP4iHGV&#10;4xPOJEyj09E5ZEQpXi87H+I3RYYlYcJrspuYQRXb6xB73xeflCyQbuurVuus+NVyrj0qxqTPx4vy&#10;JA8X4d+5acs6pB+flWCDFGBco0WEaBwwCHbFmdArUFlGn3O/ux324ZADJKype0B3nGkRIgxoOf+G&#10;vt5dTYUvRFj3BWZTchOVaSM2QLdmwr++va1tsqrM4aH9hH+PeJKWVO8xO089qYOTVy2SXKOWO+HB&#10;YnSIzYy3OBpNaJsGibM1+V9/+578QS5YOeuwFYDk50Z4hRa/W9DufHR8nNYoK8cnZ2Mo/q1l+dZi&#10;N2ZOGMcIb4CTWUz+Ub+IjSfziAWepawwCSuRuwd/UOax31Y8AVLNZtkNq+NEvLb3TqbgCacE78Pu&#10;UXg3sCdiMDf0skGi+sCh3jfdtDTbRGraTLBXXMHMpGDtMkeHJyLt9Vs9e70+ZNPfAAAA//8DAFBL&#10;AwQUAAYACAAAACEAoJySJ94AAAAHAQAADwAAAGRycy9kb3ducmV2LnhtbEyPwU7DMBBE70j8g7VI&#10;3KjTptA0xKkKiAOnitJKHN14cQLxOoqdNuXrWU5w3JnRzNtiNbpWHLEPjScF00kCAqnypiGrYPf2&#10;fJOBCFGT0a0nVHDGAKvy8qLQufEnesXjNlrBJRRyraCOsculDFWNToeJ75DY+/C905HP3krT6xOX&#10;u1bOkuROOt0QL9S6w8caq6/t4BTsM7t5MefZZ7YfHtY0vD8trftW6vpqXN+DiDjGvzD84jM6lMx0&#10;8AOZIFoF/EhUME8WSxBsp9NbEAcW0nQOsizkf/7yBwAA//8DAFBLAQItABQABgAIAAAAIQC2gziS&#10;/gAAAOEBAAATAAAAAAAAAAAAAAAAAAAAAABbQ29udGVudF9UeXBlc10ueG1sUEsBAi0AFAAGAAgA&#10;AAAhADj9If/WAAAAlAEAAAsAAAAAAAAAAAAAAAAALwEAAF9yZWxzLy5yZWxzUEsBAi0AFAAGAAgA&#10;AAAhAM06/imKAgAAEAUAAA4AAAAAAAAAAAAAAAAALgIAAGRycy9lMm9Eb2MueG1sUEsBAi0AFAAG&#10;AAgAAAAhAKCckifeAAAABwEAAA8AAAAAAAAAAAAAAAAA5AQAAGRycy9kb3ducmV2LnhtbFBLBQYA&#10;AAAABAAEAPMAAADvBQAAAAA=&#10;" adj="4371" fillcolor="#92d050" strokecolor="windowText" strokeweight="1pt">
+                <v:stroke joinstyle="miter"/>
+                <w10:wrap type="tight" anchorx="page"/>
+              </v:shape>
+            </w:pict>
+          </mc:Fallback>
+        </mc:AlternateContent>
+      </w:r>
+      <w:r>
+        <w:rPr>
+          <w:rFonts w:cstheme="minorHAnsi"/>
+          <w:noProof/>
+        </w:rPr>
+        <mc:AlternateContent>
+          <mc:Choice Requires="wps">
+            <w:drawing>
+              <wp:anchor distT="0" distB="0" distL="114300" distR="114300" simplePos="0" relativeHeight="251679744" behindDoc="1" locked="0" layoutInCell="1" allowOverlap="1" wp14:anchorId="56C24AAE" wp14:editId="386904B4">
+                <wp:simplePos x="0" y="0"/>
+                <wp:positionH relativeFrom="column">
+                  <wp:posOffset>34290</wp:posOffset>
+                </wp:positionH>
+                <wp:positionV relativeFrom="paragraph">
+                  <wp:posOffset>3514090</wp:posOffset>
+                </wp:positionV>
+                <wp:extent cx="200025" cy="161925"/>
+                <wp:effectExtent l="0" t="0" r="28575" b="28575"/>
+                <wp:wrapTight wrapText="bothSides">
+                  <wp:wrapPolygon edited="0">
+                    <wp:start x="2057" y="0"/>
+                    <wp:lineTo x="0" y="2541"/>
+                    <wp:lineTo x="0" y="22871"/>
+                    <wp:lineTo x="22629" y="22871"/>
+                    <wp:lineTo x="22629" y="2541"/>
+                    <wp:lineTo x="20571" y="0"/>
+                    <wp:lineTo x="2057" y="0"/>
+                  </wp:wrapPolygon>
+                </wp:wrapTight>
+                <wp:docPr id="19" name="Círculo: vacío 19"/>
+                <wp:cNvGraphicFramePr/>
+                <a:graphic xmlns:a="http://schemas.openxmlformats.org/drawingml/2006/main">
+                  <a:graphicData uri="http://schemas.microsoft.com/office/word/2010/wordprocessingShape">
+                    <wps:wsp>
+                      <wps:cNvSpPr/>
+                      <wps:spPr>
+                        <a:xfrm>
+                          <a:off x="0" y="0"/>
+                          <a:ext cx="200025" cy="161925"/>
+                        </a:xfrm>
+                        <a:prstGeom prst="donut">
+                          <a:avLst/>
+                        </a:prstGeom>
+                        <a:solidFill>
+                          <a:srgbClr val="92D050"/>
+                        </a:solidFill>
+                        <a:ln>
+                          <a:solidFill>
+                            <a:schemeClr val="tx1"/>
+                          </a:solidFill>
+                        </a:ln>
+                      </wps:spPr>
+                      <wps:style>
+                        <a:lnRef idx="2">
+                          <a:schemeClr val="accent1">
+                            <a:shade val="50000"/>
+                          </a:schemeClr>
+                        </a:lnRef>
+                        <a:fillRef idx="1">
+                          <a:schemeClr val="accent1"/>
+                        </a:fillRef>
+                        <a:effectRef idx="0">
+                          <a:schemeClr val="accent1"/>
+                        </a:effectRef>
+                        <a:fontRef idx="minor">
+                          <a:schemeClr val="lt1"/>
+                        </a:fontRef>
+                      </wps:style>
+                      <wps:bodyPr rot="0" spcFirstLastPara="0" vertOverflow="overflow" horzOverflow="overflow" vert="horz" wrap="square" lIns="91440" tIns="45720" rIns="91440" bIns="45720" numCol="1" spcCol="0" rtlCol="0" fromWordArt="0" anchor="ctr" anchorCtr="0" forceAA="0" compatLnSpc="1">
+                        <a:prstTxWarp prst="textNoShape">
+                          <a:avLst/>
+                        </a:prstTxWarp>
+                        <a:noAutofit/>
+                      </wps:bodyPr>
+                    </wps:wsp>
+                  </a:graphicData>
+                </a:graphic>
+                <wp14:sizeRelH relativeFrom="margin">
+                  <wp14:pctWidth>0</wp14:pctWidth>
+                </wp14:sizeRelH>
+                <wp14:sizeRelV relativeFrom="margin">
+                  <wp14:pctHeight>0</wp14:pctHeight>
+                </wp14:sizeRelV>
+              </wp:anchor>
+            </w:drawing>
+          </mc:Choice>
+          <mc:Fallback>
+            <w:pict>
+              <v:shape w14:anchorId="0ED762A2" id="Círculo: vacío 19" o:spid="_x0000_s1026" type="#_x0000_t23" style="position:absolute;margin-left:2.7pt;margin-top:276.7pt;width:15.75pt;height:12.75pt;z-index:-251636736;visibility:visible;mso-wrap-style:square;mso-width-percent:0;mso-height-percent:0;mso-wrap-distance-left:9pt;mso-wrap-distance-top:0;mso-wrap-distance-right:9pt;mso-wrap-distance-bottom:0;mso-position-horizontal:absolute;mso-position-horizontal-relative:text;mso-position-vertical:absolute;mso-position-vertical-relative:text;mso-width-percent:0;mso-height-percent:0;mso-width-relative:margin;mso-height-relative:margin;v-text-anchor:middle" o:gfxdata="UEsDBBQABgAIAAAAIQC2gziS/gAAAOEBAAATAAAAW0NvbnRlbnRfVHlwZXNdLnhtbJSRQU7DMBBF&#10;90jcwfIWJU67QAgl6YK0S0CoHGBkTxKLZGx5TGhvj5O2G0SRWNoz/78nu9wcxkFMGNg6quQqL6RA&#10;0s5Y6ir5vt9lD1JwBDIwOMJKHpHlpr69KfdHjyxSmriSfYz+USnWPY7AufNIadK6MEJMx9ApD/oD&#10;OlTrorhX2lFEilmcO2RdNtjC5xDF9pCuTyYBB5bi6bQ4syoJ3g9WQ0ymaiLzg5KdCXlKLjvcW893&#10;SUOqXwnz5DrgnHtJTxOsQfEKIT7DmDSUCaxw7Rqn8787ZsmRM9e2VmPeBN4uqYvTtW7jvijg9N/y&#10;JsXecLq0q+WD6m8AAAD//wMAUEsDBBQABgAIAAAAIQA4/SH/1gAAAJQBAAALAAAAX3JlbHMvLnJl&#10;bHOkkMFqwzAMhu+DvYPRfXGawxijTi+j0GvpHsDYimMaW0Yy2fr2M4PBMnrbUb/Q94l/f/hMi1qR&#10;JVI2sOt6UJgd+ZiDgffL8ekFlFSbvV0oo4EbChzGx4f9GRdb25HMsYhqlCwG5lrLq9biZkxWOiqY&#10;22YiTra2kYMu1l1tQD30/bPm3wwYN0x18gb45AdQl1tp5j/sFB2T0FQ7R0nTNEV3j6o9feQzro1i&#10;OWA14Fm+Q8a1a8+Bvu/d/dMb2JY5uiPbhG/ktn4cqGU/er3pcvwCAAD//wMAUEsDBBQABgAIAAAA&#10;IQAXfOrMpgIAALYFAAAOAAAAZHJzL2Uyb0RvYy54bWysVM1u2zAMvg/YOwi6r7aDpluMOkWQosOA&#10;oi2WDj0rshQbkEVNUuJk79Sn6IuNkn+StcUOwy4yaZKfyE8kL6/2jSI7YV0NuqDZWUqJ0BzKWm8K&#10;+uPx5tMXSpxnumQKtCjoQTh6Nf/44bI1uZhABaoUliCIdnlrClp5b/IkcbwSDXNnYIRGowTbMI+q&#10;3SSlZS2iNyqZpOlF0oItjQUunMO/152RziO+lIL7eymd8EQVFHPz8bTxXIczmV+yfGOZqWrep8H+&#10;IYuG1RovHaGumWdka+s3UE3NLTiQ/oxDk4CUNRexBqwmS19Vs6qYEbEWJMeZkSb3/2D53e7BkrrE&#10;t5tRolmDb7R8ebZ8qyAnO8ZfnoGgCXlqjcvRfWUebK85FEPRe2mb8MVyyD5yexi5FXtPOP7Ex0on&#10;U0o4mrKLbIYyoiTHYGOd/yqgIUEoaAl66yOlbHfrfOc7+ITLHKi6vKmViordrJfKYsL4zrPJdTqN&#10;T4vwf7gp/TYydJoYY/0+6/M6CUSYEJkEBrqao+QPSgQ8pb8LiRyGKmPGsXuPmIxzoX3WmSpWii7N&#10;KTIyZjlkESmJgAFZYnkjdg8weHYgA3bHT+8fQkVs/jE4/VtiXfAYEW8G7cfgptZg3wNQWFV/c+c/&#10;kNRRE1haQ3nADrPQjZ4z/KbGB75lzj8wi7OGU4n7w9/jIRW0BYVeoqQC++u9/8EfRwCtlLQ4uwV1&#10;P7fMCkrUN43DMcvOz8OwR+V8+nmCij21rE8tetssAdsmw01leBSDv1eDKC00T7hmFuFWNDHN8e6C&#10;cm8HZem7nYKLiovFIrrhgBvmb/XK8AAeWA39+7h/Ytb0Xe5xPO5gmHOWv+r1zjdEalhsPcg6DsKR&#10;155vXA6xcfpFFrbPqR69jut2/hsAAP//AwBQSwMEFAAGAAgAAAAhAFAD/FLfAAAACAEAAA8AAABk&#10;cnMvZG93bnJldi54bWxMj91OwkAQhe9JeIfNmHhDZKtAhdotQaM3JMYIPMDSHdri7mzTXUp9e8cr&#10;vZqfc3Lmm3w9OCt67ELjScH9NAGBVHrTUKXgsH+7W4IIUZPR1hMq+MYA62I8ynVm/JU+sd/FSnAI&#10;hUwrqGNsMylDWaPTYepbJNZOvnM68thV0nT6yuHOyockSaXTDfGFWrf4UmP5tbs4BR9Y9s1pc3jf&#10;n1t8nsfXNJnYrVK3N8PmCUTEIf6Z4Ref0aFgpqO/kAnCKljM2chlMeOG9Vm6AnHkxeNyBbLI5f8H&#10;ih8AAAD//wMAUEsBAi0AFAAGAAgAAAAhALaDOJL+AAAA4QEAABMAAAAAAAAAAAAAAAAAAAAAAFtD&#10;b250ZW50X1R5cGVzXS54bWxQSwECLQAUAAYACAAAACEAOP0h/9YAAACUAQAACwAAAAAAAAAAAAAA&#10;AAAvAQAAX3JlbHMvLnJlbHNQSwECLQAUAAYACAAAACEAF3zqzKYCAAC2BQAADgAAAAAAAAAAAAAA&#10;AAAuAgAAZHJzL2Uyb0RvYy54bWxQSwECLQAUAAYACAAAACEAUAP8Ut8AAAAIAQAADwAAAAAAAAAA&#10;AAAAAAAABQAAZHJzL2Rvd25yZXYueG1sUEsFBgAAAAAEAAQA8wAAAAwGAAAAAA==&#10;" adj="4371" fillcolor="#92d050" strokecolor="black [3213]" strokeweight="1pt">
+                <v:stroke joinstyle="miter"/>
+                <w10:wrap type="tight"/>
+              </v:shape>
+            </w:pict>
+          </mc:Fallback>
+        </mc:AlternateContent>
+      </w:r>
+      <w:r>
+        <w:rPr>
+          <w:rFonts w:cstheme="minorHAnsi"/>
+          <w:noProof/>
+        </w:rPr>
+        <mc:AlternateContent>
+          <mc:Choice Requires="wps">
+            <w:drawing>
+              <wp:anchor distT="0" distB="0" distL="114300" distR="114300" simplePos="0" relativeHeight="251677696" behindDoc="1" locked="0" layoutInCell="1" allowOverlap="1" wp14:anchorId="4C848EA1" wp14:editId="4EDC606E">
+                <wp:simplePos x="0" y="0"/>
+                <wp:positionH relativeFrom="column">
+                  <wp:posOffset>47625</wp:posOffset>
+                </wp:positionH>
+                <wp:positionV relativeFrom="paragraph">
+                  <wp:posOffset>3043555</wp:posOffset>
+                </wp:positionV>
+                <wp:extent cx="200025" cy="161925"/>
+                <wp:effectExtent l="0" t="0" r="28575" b="28575"/>
+                <wp:wrapTight wrapText="bothSides">
+                  <wp:wrapPolygon edited="0">
+                    <wp:start x="2057" y="0"/>
+                    <wp:lineTo x="0" y="2541"/>
+                    <wp:lineTo x="0" y="22871"/>
+                    <wp:lineTo x="22629" y="22871"/>
+                    <wp:lineTo x="22629" y="2541"/>
+                    <wp:lineTo x="20571" y="0"/>
+                    <wp:lineTo x="2057" y="0"/>
+                  </wp:wrapPolygon>
+                </wp:wrapTight>
+                <wp:docPr id="18" name="Círculo: vacío 18"/>
+                <wp:cNvGraphicFramePr/>
+                <a:graphic xmlns:a="http://schemas.openxmlformats.org/drawingml/2006/main">
+                  <a:graphicData uri="http://schemas.microsoft.com/office/word/2010/wordprocessingShape">
+                    <wps:wsp>
+                      <wps:cNvSpPr/>
+                      <wps:spPr>
+                        <a:xfrm>
+                          <a:off x="0" y="0"/>
+                          <a:ext cx="200025" cy="161925"/>
+                        </a:xfrm>
+                        <a:prstGeom prst="donut">
+                          <a:avLst/>
+                        </a:prstGeom>
+                        <a:solidFill>
+                          <a:srgbClr val="92D050"/>
+                        </a:solidFill>
+                        <a:ln>
+                          <a:solidFill>
+                            <a:schemeClr val="tx1"/>
+                          </a:solidFill>
+                        </a:ln>
+                      </wps:spPr>
+                      <wps:style>
+                        <a:lnRef idx="2">
+                          <a:schemeClr val="accent1">
+                            <a:shade val="50000"/>
+                          </a:schemeClr>
+                        </a:lnRef>
+                        <a:fillRef idx="1">
+                          <a:schemeClr val="accent1"/>
+                        </a:fillRef>
+                        <a:effectRef idx="0">
+                          <a:schemeClr val="accent1"/>
+                        </a:effectRef>
+                        <a:fontRef idx="minor">
+                          <a:schemeClr val="lt1"/>
+                        </a:fontRef>
+                      </wps:style>
+                      <wps:bodyPr rot="0" spcFirstLastPara="0" vertOverflow="overflow" horzOverflow="overflow" vert="horz" wrap="square" lIns="91440" tIns="45720" rIns="91440" bIns="45720" numCol="1" spcCol="0" rtlCol="0" fromWordArt="0" anchor="ctr" anchorCtr="0" forceAA="0" compatLnSpc="1">
+                        <a:prstTxWarp prst="textNoShape">
+                          <a:avLst/>
+                        </a:prstTxWarp>
+                        <a:noAutofit/>
+                      </wps:bodyPr>
+                    </wps:wsp>
+                  </a:graphicData>
+                </a:graphic>
+                <wp14:sizeRelH relativeFrom="margin">
+                  <wp14:pctWidth>0</wp14:pctWidth>
+                </wp14:sizeRelH>
+                <wp14:sizeRelV relativeFrom="margin">
+                  <wp14:pctHeight>0</wp14:pctHeight>
+                </wp14:sizeRelV>
+              </wp:anchor>
+            </w:drawing>
+          </mc:Choice>
+          <mc:Fallback>
+            <w:pict>
+              <v:shape w14:anchorId="17B40B03" id="Círculo: vacío 18" o:spid="_x0000_s1026" type="#_x0000_t23" style="position:absolute;margin-left:3.75pt;margin-top:239.65pt;width:15.75pt;height:12.75pt;z-index:-251638784;visibility:visible;mso-wrap-style:square;mso-width-percent:0;mso-height-percent:0;mso-wrap-distance-left:9pt;mso-wrap-distance-top:0;mso-wrap-distance-right:9pt;mso-wrap-distance-bottom:0;mso-position-horizontal:absolute;mso-position-horizontal-relative:text;mso-position-vertical:absolute;mso-position-vertical-relative:text;mso-width-percent:0;mso-height-percent:0;mso-width-relative:margin;mso-height-relative:margin;v-text-anchor:middle" o:gfxdata="UEsDBBQABgAIAAAAIQC2gziS/gAAAOEBAAATAAAAW0NvbnRlbnRfVHlwZXNdLnhtbJSRQU7DMBBF&#10;90jcwfIWJU67QAgl6YK0S0CoHGBkTxKLZGx5TGhvj5O2G0SRWNoz/78nu9wcxkFMGNg6quQqL6RA&#10;0s5Y6ir5vt9lD1JwBDIwOMJKHpHlpr69KfdHjyxSmriSfYz+USnWPY7AufNIadK6MEJMx9ApD/oD&#10;OlTrorhX2lFEilmcO2RdNtjC5xDF9pCuTyYBB5bi6bQ4syoJ3g9WQ0ymaiLzg5KdCXlKLjvcW893&#10;SUOqXwnz5DrgnHtJTxOsQfEKIT7DmDSUCaxw7Rqn8787ZsmRM9e2VmPeBN4uqYvTtW7jvijg9N/y&#10;JsXecLq0q+WD6m8AAAD//wMAUEsDBBQABgAIAAAAIQA4/SH/1gAAAJQBAAALAAAAX3JlbHMvLnJl&#10;bHOkkMFqwzAMhu+DvYPRfXGawxijTi+j0GvpHsDYimMaW0Yy2fr2M4PBMnrbUb/Q94l/f/hMi1qR&#10;JVI2sOt6UJgd+ZiDgffL8ekFlFSbvV0oo4EbChzGx4f9GRdb25HMsYhqlCwG5lrLq9biZkxWOiqY&#10;22YiTra2kYMu1l1tQD30/bPm3wwYN0x18gb45AdQl1tp5j/sFB2T0FQ7R0nTNEV3j6o9feQzro1i&#10;OWA14Fm+Q8a1a8+Bvu/d/dMb2JY5uiPbhG/ktn4cqGU/er3pcvwCAAD//wMAUEsDBBQABgAIAAAA&#10;IQADEudYpgIAALYFAAAOAAAAZHJzL2Uyb0RvYy54bWysVM1u2zAMvg/YOwi6r7aDpluNOkWQIMOA&#10;oi3WDj0rshQbkEVNUuJk79Sn6IuNkn+StcUOwy6yaJKfyI8/V9f7RpGdsK4GXdDsLKVEaA5lrTcF&#10;/fG4+vSFEueZLpkCLQp6EI5ezz5+uGpNLiZQgSqFJQiiXd6aglbemzxJHK9Ew9wZGKFRKcE2zKNo&#10;N0lpWYvojUomaXqRtGBLY4EL5/DvslPSWcSXUnB/J6UTnqiCYmw+njae63AmsyuWbywzVc37MNg/&#10;RNGwWuOjI9SSeUa2tn4D1dTcggPpzzg0CUhZcxFzwGyy9FU2DxUzIuaC5Dgz0uT+Hyy/3d1bUpdY&#10;O6yUZg3WaPHybPlWQU52jL88A0EV8tQal6P5g7m3veTwGpLeS9uEL6ZD9pHbw8it2HvC8ScWK51M&#10;KeGoyi6yS7wjSnJ0Ntb5rwIaEi4FLUFvfaSU7W6c72wHm/CYA1WXq1qpKNjNeqEsBox1vpws02ks&#10;LcL/Yab0W8/QaWL09fusj+vEEWGCZxIY6HKON39QIuAp/V1I5DBkGSOO3XvEZJwL7bNOVbFSdGFO&#10;kZExyiGKSEkEDMgS0xuxe4DBsgMZsDt+evvgKmLzj87p3wLrnEeP+DJoPzo3tQb7HoDCrPqXO/uB&#10;pI6awNIaygN2mIVu9JzhqxoLfMOcv2cWZw2nEveHv8NDKmgLCv2Nkgrsr/f+B3scAdRS0uLsFtT9&#10;3DIrKFHfNA7HZXZ+HoY9CufTzxMU7KlmfarR22YB2DYZbirD4zXYezVcpYXmCdfMPLyKKqY5vl1Q&#10;7u0gLHy3U3BRcTGfRzMccMP8jX4wPIAHVkP/Pu6fmDV9l3scj1sY5pzlr3q9sw2eGuZbD7KOg3Dk&#10;tecbl0NsnH6Rhe1zKker47qd/QYAAP//AwBQSwMEFAAGAAgAAAAhAH+uBOfeAAAACAEAAA8AAABk&#10;cnMvZG93bnJldi54bWxMj81OwzAQhO9IvIO1SFwQtaHpX8imKgguSAjR9gHceJsE/BPFbhrenuUE&#10;x9GMZr4p1qOzYqA+tsEj3E0UCPJVMK2vEfa7l9sliJi0N9oGTwjfFGFdXl4UOjfh7D9o2KZacImP&#10;uUZoUupyKWPVkNNxEjry7B1D73Ri2dfS9PrM5c7Ke6Xm0unW80KjO3pqqPranhzCO1VDe9zs33af&#10;HT1m6Xmubuwr4vXVuHkAkWhMf2H4xWd0KJnpEE7eRGERFjMOImSL1RQE+9MVXzsgzFS2BFkW8v+B&#10;8gcAAP//AwBQSwECLQAUAAYACAAAACEAtoM4kv4AAADhAQAAEwAAAAAAAAAAAAAAAAAAAAAAW0Nv&#10;bnRlbnRfVHlwZXNdLnhtbFBLAQItABQABgAIAAAAIQA4/SH/1gAAAJQBAAALAAAAAAAAAAAAAAAA&#10;AC8BAABfcmVscy8ucmVsc1BLAQItABQABgAIAAAAIQADEudYpgIAALYFAAAOAAAAAAAAAAAAAAAA&#10;AC4CAABkcnMvZTJvRG9jLnhtbFBLAQItABQABgAIAAAAIQB/rgTn3gAAAAgBAAAPAAAAAAAAAAAA&#10;AAAAAAAFAABkcnMvZG93bnJldi54bWxQSwUGAAAAAAQABADzAAAACwYAAAAA&#10;" adj="4371" fillcolor="#92d050" strokecolor="black [3213]" strokeweight="1pt">
+                <v:stroke joinstyle="miter"/>
+                <w10:wrap type="tight"/>
+              </v:shape>
+            </w:pict>
+          </mc:Fallback>
+        </mc:AlternateContent>
+      </w:r>
+      <w:r>
+        <w:rPr>
+          <w:rFonts w:cstheme="minorHAnsi"/>
+          <w:noProof/>
+        </w:rPr>
+        <mc:AlternateContent>
+          <mc:Choice Requires="wps">
+            <w:drawing>
+              <wp:anchor distT="0" distB="0" distL="114300" distR="114300" simplePos="0" relativeHeight="251674624" behindDoc="0" locked="0" layoutInCell="1" allowOverlap="1" wp14:anchorId="1796ECC0" wp14:editId="28A5EBDA">
+                <wp:simplePos x="0" y="0"/>
+                <wp:positionH relativeFrom="column">
+                  <wp:posOffset>1967865</wp:posOffset>
+                </wp:positionH>
+                <wp:positionV relativeFrom="paragraph">
+                  <wp:posOffset>8890</wp:posOffset>
+                </wp:positionV>
+                <wp:extent cx="228600" cy="171450"/>
+                <wp:effectExtent l="0" t="0" r="19050" b="0"/>
+                <wp:wrapNone/>
+                <wp:docPr id="15" name="Arco de bloque 15"/>
+                <wp:cNvGraphicFramePr/>
+                <a:graphic xmlns:a="http://schemas.openxmlformats.org/drawingml/2006/main">
+                  <a:graphicData uri="http://schemas.microsoft.com/office/word/2010/wordprocessingShape">
+                    <wps:wsp>
+                      <wps:cNvSpPr/>
+                      <wps:spPr>
+                        <a:xfrm>
+                          <a:off x="0" y="0"/>
+                          <a:ext cx="228600" cy="171450"/>
+                        </a:xfrm>
+                        <a:prstGeom prst="blockArc">
+                          <a:avLst/>
+                        </a:prstGeom>
+                        <a:solidFill>
+                          <a:srgbClr val="00B0F0"/>
+                        </a:solidFill>
+                        <a:ln>
+                          <a:solidFill>
+                            <a:schemeClr val="tx1"/>
+                          </a:solidFill>
+                        </a:ln>
+                      </wps:spPr>
+                      <wps:style>
+                        <a:lnRef idx="2">
+                          <a:schemeClr val="accent1">
+                            <a:shade val="50000"/>
+                          </a:schemeClr>
+                        </a:lnRef>
+                        <a:fillRef idx="1">
+                          <a:schemeClr val="accent1"/>
+                        </a:fillRef>
+                        <a:effectRef idx="0">
+                          <a:schemeClr val="accent1"/>
+                        </a:effectRef>
+                        <a:fontRef idx="minor">
+                          <a:schemeClr val="lt1"/>
+                        </a:fontRef>
+                      </wps:style>
+                      <wps:bodyPr rot="0" spcFirstLastPara="0" vertOverflow="overflow" horzOverflow="overflow" vert="horz" wrap="square" lIns="91440" tIns="45720" rIns="91440" bIns="45720" numCol="1" spcCol="0" rtlCol="0" fromWordArt="0" anchor="ctr" anchorCtr="0" forceAA="0" compatLnSpc="1">
+                        <a:prstTxWarp prst="textNoShape">
+                          <a:avLst/>
+                        </a:prstTxWarp>
+                        <a:noAutofit/>
+                      </wps:bodyPr>
+                    </wps:wsp>
+                  </a:graphicData>
+                </a:graphic>
+              </wp:anchor>
+            </w:drawing>
+          </mc:Choice>
+          <mc:Fallback>
+            <w:pict>
+              <v:shape w14:anchorId="581DF7B0" id="Arco de bloque 15" o:spid="_x0000_s1026" style="position:absolute;margin-left:154.95pt;margin-top:.7pt;width:18pt;height:13.5pt;z-index:251674624;visibility:visible;mso-wrap-style:square;mso-wrap-distance-left:9pt;mso-wrap-distance-top:0;mso-wrap-distance-right:9pt;mso-wrap-distance-bottom:0;mso-position-horizontal:absolute;mso-position-horizontal-relative:text;mso-position-vertical:absolute;mso-position-vertical-relative:text;v-text-anchor:middle" coordsize="228600,171450" o:gfxdata="UEsDBBQABgAIAAAAIQC2gziS/gAAAOEBAAATAAAAW0NvbnRlbnRfVHlwZXNdLnhtbJSRQU7DMBBF&#10;90jcwfIWJU67QAgl6YK0S0CoHGBkTxKLZGx5TGhvj5O2G0SRWNoz/78nu9wcxkFMGNg6quQqL6RA&#10;0s5Y6ir5vt9lD1JwBDIwOMJKHpHlpr69KfdHjyxSmriSfYz+USnWPY7AufNIadK6MEJMx9ApD/oD&#10;OlTrorhX2lFEilmcO2RdNtjC5xDF9pCuTyYBB5bi6bQ4syoJ3g9WQ0ymaiLzg5KdCXlKLjvcW893&#10;SUOqXwnz5DrgnHtJTxOsQfEKIT7DmDSUCaxw7Rqn8787ZsmRM9e2VmPeBN4uqYvTtW7jvijg9N/y&#10;JsXecLq0q+WD6m8AAAD//wMAUEsDBBQABgAIAAAAIQA4/SH/1gAAAJQBAAALAAAAX3JlbHMvLnJl&#10;bHOkkMFqwzAMhu+DvYPRfXGawxijTi+j0GvpHsDYimMaW0Yy2fr2M4PBMnrbUb/Q94l/f/hMi1qR&#10;JVI2sOt6UJgd+ZiDgffL8ekFlFSbvV0oo4EbChzGx4f9GRdb25HMsYhqlCwG5lrLq9biZkxWOiqY&#10;22YiTra2kYMu1l1tQD30/bPm3wwYN0x18gb45AdQl1tp5j/sFB2T0FQ7R0nTNEV3j6o9feQzro1i&#10;OWA14Fm+Q8a1a8+Bvu/d/dMb2JY5uiPbhG/ktn4cqGU/er3pcvwCAAD//wMAUEsDBBQABgAIAAAA&#10;IQAhJJIzowIAALcFAAAOAAAAZHJzL2Uyb0RvYy54bWysVE1v2zAMvQ/YfxB0X2wHSdsFdYosRYYB&#10;RRusHXpWZCk2JouqpMTJfv0o+SNZW+wwLAdFNMlH8onk9c2hVmQvrKtA5zQbpZQIzaGo9DanP55W&#10;n64ocZ7pginQIqdH4ejN/OOH68bMxBhKUIWwBEG0mzUmp6X3ZpYkjpeiZm4ERmhUSrA18yjabVJY&#10;1iB6rZJxml4kDdjCWODCOfx62yrpPOJLKbh/kNIJT1ROMTcfTxvPTTiT+TWbbS0zZcW7NNg/ZFGz&#10;SmPQAeqWeUZ2tnoDVVfcggPpRxzqBKSsuIg1YDVZ+qqax5IZEWtBcpwZaHL/D5bf79eWVAW+3ZQS&#10;zWp8o4XlQApBNgpedoKgAllqjJuh8aNZ205yeA0lH6Stwz8WQw6R2ePArDh4wvHjeHx1kSL/HFXZ&#10;ZTaZRuaTk7Oxzn8VUJNwySmG5j8xj8gp2985j0HRvDcL8RyoqlhVSkXBbjdLZcmehYdOv6SrPsIf&#10;Zkq/9QytJgZff8hCuRjrzBGl4JkEEtqy480flQh4Sn8XEkkMhcaMY/ueMBnnQvusVZUMqY1pTlP8&#10;9cH6LGLoCBiQJZY3YHcAvWUL0mO3OXf2wVXE7h+c078l1joPHjEyaD8415UG+x6Awqq6yK19T1JL&#10;TWBpA8URW8xCO3vO8FWFb3zHnF8zi8OGbYELxD/gIRU0OYXuRkkJ9td734M9zgBqKWlweHPqXnbM&#10;CkrUN43T8TmbTMK0R2EyvRyjYM81m3ON3tVLwLbJcFUZHq/B3qv+Ki3Uz7hnFiEqqpjmGDun3Nte&#10;WPp2qeCm4mKxiGY44Yb5O/1oeAAPrIb+fTo8M2u6Rvc4IffQDzqbver11jZ4aljsPMgqDsKJ145v&#10;3A6xcbpNFtbPuRytTvt2/hsAAP//AwBQSwMEFAAGAAgAAAAhAClWIMjeAAAACAEAAA8AAABkcnMv&#10;ZG93bnJldi54bWxMj0FPg0AQhe8m/ofNmHizi4C1pSxNo2liPCl68bZlp0BlZym7Leivdzzp8eV7&#10;efNNvp5sJ844+NaRgttZBAKpcqalWsH72/ZmAcIHTUZ3jlDBF3pYF5cXuc6MG+kVz2WoBY+Qz7SC&#10;JoQ+k9JXDVrtZ65HYrZ3g9WB41BLM+iRx20n4yiaS6tb4guN7vGhweqzPFkF349YzvFpjPfpx4vb&#10;9vfH5GCelbq+mjYrEAGn8FeGX31Wh4Kddu5ExotOQRItl1xlkIJgnqR3nHcK4kUKssjl/weKHwAA&#10;AP//AwBQSwECLQAUAAYACAAAACEAtoM4kv4AAADhAQAAEwAAAAAAAAAAAAAAAAAAAAAAW0NvbnRl&#10;bnRfVHlwZXNdLnhtbFBLAQItABQABgAIAAAAIQA4/SH/1gAAAJQBAAALAAAAAAAAAAAAAAAAAC8B&#10;AABfcmVscy8ucmVsc1BLAQItABQABgAIAAAAIQAhJJIzowIAALcFAAAOAAAAAAAAAAAAAAAAAC4C&#10;AABkcnMvZTJvRG9jLnhtbFBLAQItABQABgAIAAAAIQApViDI3gAAAAgBAAAPAAAAAAAAAAAAAAAA&#10;AP0EAABkcnMvZG93bnJldi54bWxQSwUGAAAAAAQABADzAAAACAYAAAAA&#10;" path="m,85725c,38380,51174,,114300,v63126,,114300,38380,114300,85725l185738,85725v,-23673,-31984,-42863,-71438,-42863c74846,42862,42862,62052,42862,85725l,85725xe" fillcolor="#00b0f0" strokecolor="black [3213]" strokeweight="1pt">
+                <v:stroke joinstyle="miter"/>
+                <v:path arrowok="t" o:connecttype="custom" o:connectlocs="0,85725;114300,0;228600,85725;185738,85725;114300,42862;42862,85725;0,85725" o:connectangles="0,0,0,0,0,0,0"/>
+              </v:shape>
+            </w:pict>
+          </mc:Fallback>
+        </mc:AlternateContent>
+      </w:r>
       <w:r>
         <w:rPr>
           <w:noProof/>
@@ -3052,7 +3504,6 @@
       </w:pPr>
       <w:bookmarkStart w:id="3" w:name="_Toc49964309"/>
       <w:r>
-        <w:lastRenderedPageBreak/>
         <w:t xml:space="preserve">[ACTUALIZADO] </w:t>
       </w:r>
       <w:r>
@@ -3121,6 +3572,7 @@
         <w:rPr>
           <w:rFonts w:cstheme="minorHAnsi"/>
         </w:rPr>
+        <w:lastRenderedPageBreak/>
         <w:t>Integrar, Modificar, y eliminar la información de los alumnos, profesores, usuarios y clases impartidas de todas las sedes existentes de la academia.</w:t>
       </w:r>
     </w:p>
@@ -3356,35 +3808,7 @@
         <w:rPr>
           <w:rFonts w:cstheme="minorHAnsi"/>
         </w:rPr>
-        <w:t xml:space="preserve">Actualmente la Aplicación “As </w:t>
-      </w:r>
-      <w:proofErr w:type="spellStart"/>
-      <w:r>
-        <w:rPr>
-          <w:rFonts w:cstheme="minorHAnsi"/>
-        </w:rPr>
-        <w:t>You</w:t>
-      </w:r>
-      <w:proofErr w:type="spellEnd"/>
-      <w:r>
-        <w:rPr>
-          <w:rFonts w:cstheme="minorHAnsi"/>
-        </w:rPr>
-        <w:t xml:space="preserve"> </w:t>
-      </w:r>
-      <w:proofErr w:type="spellStart"/>
-      <w:r>
-        <w:rPr>
-          <w:rFonts w:cstheme="minorHAnsi"/>
-        </w:rPr>
-        <w:t>Wish</w:t>
-      </w:r>
-      <w:proofErr w:type="spellEnd"/>
-      <w:r>
-        <w:rPr>
-          <w:rFonts w:cstheme="minorHAnsi"/>
-        </w:rPr>
-        <w:t xml:space="preserve">”, se encuentra en su </w:t>
+        <w:t xml:space="preserve">Actualmente la Aplicación “As You Wish”, se encuentra en su </w:t>
       </w:r>
       <w:r>
         <w:rPr>
@@ -3584,13 +4008,8 @@
         </w:rPr>
         <w:t xml:space="preserve">[ACTUALIZADO] </w:t>
       </w:r>
-      <w:proofErr w:type="spellStart"/>
-      <w:r>
-        <w:t>Req.Especiales</w:t>
-      </w:r>
-      <w:proofErr w:type="spellEnd"/>
-      <w:r>
-        <w:t>:</w:t>
+      <w:r>
+        <w:t>Req.Especiales:</w:t>
       </w:r>
       <w:bookmarkEnd w:id="8"/>
     </w:p>
@@ -3601,28 +4020,20 @@
     </w:p>
     <w:p>
       <w:r>
+        <w:t>Lo más cercano a Req.Especial, es que sea una Aplicación que sea usada tanto en Celulares, como en PC, independientemente de la marca</w:t>
+      </w:r>
+      <w:r>
+        <w:t>.</w:t>
+      </w:r>
+    </w:p>
+    <w:p/>
+    <w:p>
+      <w:pPr>
+        <w:pStyle w:val="Titulo1-AYW"/>
+      </w:pPr>
+      <w:bookmarkStart w:id="9" w:name="_Toc49964315"/>
+      <w:r>
         <w:lastRenderedPageBreak/>
-        <w:t xml:space="preserve">Lo más cercano a </w:t>
-      </w:r>
-      <w:proofErr w:type="spellStart"/>
-      <w:r>
-        <w:t>Req.Especial</w:t>
-      </w:r>
-      <w:proofErr w:type="spellEnd"/>
-      <w:r>
-        <w:t>, es que sea una Aplicación que sea usada tanto en Celulares, como en PC, independientemente de la marca</w:t>
-      </w:r>
-      <w:r>
-        <w:t>.</w:t>
-      </w:r>
-    </w:p>
-    <w:p/>
-    <w:p>
-      <w:pPr>
-        <w:pStyle w:val="Titulo1-AYW"/>
-      </w:pPr>
-      <w:bookmarkStart w:id="9" w:name="_Toc49964315"/>
-      <w:r>
         <w:t>[ACTUALIZADO] Gestión de Construcción:</w:t>
       </w:r>
       <w:bookmarkEnd w:id="9"/>
@@ -3755,15 +4166,7 @@
     </w:p>
     <w:p>
       <w:r>
-        <w:t xml:space="preserve">Por consiguiente, únicamente se implemento un diseño haciendo uso de las funciones Limitadas que otorga los </w:t>
-      </w:r>
-      <w:proofErr w:type="spellStart"/>
-      <w:r>
-        <w:t>Templates</w:t>
-      </w:r>
-      <w:proofErr w:type="spellEnd"/>
-      <w:r>
-        <w:t xml:space="preserve"> del Lenguaje HTML.</w:t>
+        <w:t>Por consiguiente, únicamente se implemento un diseño haciendo uso de las funciones Limitadas que otorga los Templates del Lenguaje HTML.</w:t>
       </w:r>
     </w:p>
     <w:p>
@@ -3818,7 +4221,6 @@
         <w:rPr>
           <w:noProof/>
         </w:rPr>
-        <w:lastRenderedPageBreak/>
         <mc:AlternateContent>
           <mc:Choice Requires="wps">
             <w:drawing>
@@ -4078,6 +4480,7 @@
           <w:i/>
           <w:iCs/>
         </w:rPr>
+        <w:lastRenderedPageBreak/>
         <w:t xml:space="preserve">Implementación: </w:t>
       </w:r>
       <w:r>
@@ -4096,9 +4499,11 @@
           <w:i/>
           <w:iCs/>
         </w:rPr>
-        <w:t>“</w:t>
-      </w:r>
-      <w:proofErr w:type="spellStart"/>
+        <w:t>“Base_Inicio” y “Base_Alumno”</w:t>
+      </w:r>
+      <w:r>
+        <w:t xml:space="preserve">, con </w:t>
+      </w:r>
       <w:r>
         <w:rPr>
           <w:b/>
@@ -4106,9 +4511,11 @@
           <w:i/>
           <w:iCs/>
         </w:rPr>
-        <w:t>Base_Inicio</w:t>
-      </w:r>
-      <w:proofErr w:type="spellEnd"/>
+        <w:t>“Base_Usuario”</w:t>
+      </w:r>
+      <w:r>
+        <w:t xml:space="preserve"> en desarrollo y </w:t>
+      </w:r>
       <w:r>
         <w:rPr>
           <w:b/>
@@ -4116,91 +4523,7 @@
           <w:i/>
           <w:iCs/>
         </w:rPr>
-        <w:t>” y “</w:t>
-      </w:r>
-      <w:proofErr w:type="spellStart"/>
-      <w:r>
-        <w:rPr>
-          <w:b/>
-          <w:bCs/>
-          <w:i/>
-          <w:iCs/>
-        </w:rPr>
-        <w:t>Base_Alumno</w:t>
-      </w:r>
-      <w:proofErr w:type="spellEnd"/>
-      <w:r>
-        <w:rPr>
-          <w:b/>
-          <w:bCs/>
-          <w:i/>
-          <w:iCs/>
-        </w:rPr>
-        <w:t>”</w:t>
-      </w:r>
-      <w:r>
-        <w:t xml:space="preserve">, con </w:t>
-      </w:r>
-      <w:r>
-        <w:rPr>
-          <w:b/>
-          <w:bCs/>
-          <w:i/>
-          <w:iCs/>
-        </w:rPr>
-        <w:t>“</w:t>
-      </w:r>
-      <w:proofErr w:type="spellStart"/>
-      <w:r>
-        <w:rPr>
-          <w:b/>
-          <w:bCs/>
-          <w:i/>
-          <w:iCs/>
-        </w:rPr>
-        <w:t>Base_Usuario</w:t>
-      </w:r>
-      <w:proofErr w:type="spellEnd"/>
-      <w:r>
-        <w:rPr>
-          <w:b/>
-          <w:bCs/>
-          <w:i/>
-          <w:iCs/>
-        </w:rPr>
-        <w:t>”</w:t>
-      </w:r>
-      <w:r>
-        <w:t xml:space="preserve"> en desarrollo y </w:t>
-      </w:r>
-      <w:r>
-        <w:rPr>
-          <w:b/>
-          <w:bCs/>
-          <w:i/>
-          <w:iCs/>
-        </w:rPr>
-        <w:t>“</w:t>
-      </w:r>
-      <w:proofErr w:type="spellStart"/>
-      <w:r>
-        <w:rPr>
-          <w:b/>
-          <w:bCs/>
-          <w:i/>
-          <w:iCs/>
-        </w:rPr>
-        <w:t>Base_Inicio</w:t>
-      </w:r>
-      <w:proofErr w:type="spellEnd"/>
-      <w:r>
-        <w:rPr>
-          <w:b/>
-          <w:bCs/>
-          <w:i/>
-          <w:iCs/>
-        </w:rPr>
-        <w:t xml:space="preserve">” </w:t>
+        <w:t xml:space="preserve">“Base_Inicio” </w:t>
       </w:r>
       <w:r>
         <w:t>en estado de actualización.</w:t>
@@ -4364,7 +4687,6 @@
           <w:i w:val="0"/>
           <w:iCs/>
         </w:rPr>
-        <w:lastRenderedPageBreak/>
         <w:t xml:space="preserve">[ACTUALIZADO] </w:t>
       </w:r>
       <w:r>
@@ -4479,6 +4801,7 @@
         <w:rPr>
           <w:noProof/>
         </w:rPr>
+        <w:lastRenderedPageBreak/>
         <w:drawing>
           <wp:anchor distT="0" distB="0" distL="114300" distR="114300" simplePos="0" relativeHeight="251664384" behindDoc="0" locked="0" layoutInCell="1" allowOverlap="1" wp14:anchorId="309547DB" wp14:editId="3C9B5B2F">
             <wp:simplePos x="0" y="0"/>
@@ -4664,13 +4987,8 @@
         <w:t xml:space="preserve">a. </w:t>
       </w:r>
       <w:r>
-        <w:t xml:space="preserve">Establecimiento de seguridad mediante un Log in de un Usuario registrado, así como el de solicitar un Log </w:t>
-      </w:r>
-      <w:proofErr w:type="spellStart"/>
-      <w:r>
-        <w:t>out</w:t>
-      </w:r>
-      <w:proofErr w:type="spellEnd"/>
+        <w:t>Establecimiento de seguridad mediante un Log in de un Usuario registrado, así como el de solicitar un Log out</w:t>
+      </w:r>
     </w:p>
     <w:p>
       <w:pPr>
@@ -4819,23 +5137,7 @@
         <w:t xml:space="preserve">De momento, únicamente se nos ha solicitado, y por ende empezado a desarrollar </w:t>
       </w:r>
       <w:r>
-        <w:t xml:space="preserve">un Software el cual pueda reunir los datos de cada sede de As </w:t>
-      </w:r>
-      <w:proofErr w:type="spellStart"/>
-      <w:r>
-        <w:t>You</w:t>
-      </w:r>
-      <w:proofErr w:type="spellEnd"/>
-      <w:r>
-        <w:t xml:space="preserve"> </w:t>
-      </w:r>
-      <w:proofErr w:type="spellStart"/>
-      <w:r>
-        <w:t>Wish</w:t>
-      </w:r>
-      <w:proofErr w:type="spellEnd"/>
-      <w:r>
-        <w:t>, ser almacenados y ordenados para una óptima gestión y administración en las futuras actividades de eventos y clases que se abren a lo largo del año, sin dejar de lado tener un mejor estudio del comportamiento de la circulación de gente para planificaciones de nuevas mejoras.</w:t>
+        <w:t>un Software el cual pueda reunir los datos de cada sede de As You Wish, ser almacenados y ordenados para una óptima gestión y administración en las futuras actividades de eventos y clases que se abren a lo largo del año, sin dejar de lado tener un mejor estudio del comportamiento de la circulación de gente para planificaciones de nuevas mejoras.</w:t>
       </w:r>
     </w:p>
     <w:p>
@@ -4844,37 +5146,14 @@
       </w:pPr>
       <w:bookmarkStart w:id="14" w:name="_Toc49964320"/>
       <w:r>
-        <w:t xml:space="preserve">[ACTUALIZADO] Gestión </w:t>
-      </w:r>
-      <w:proofErr w:type="spellStart"/>
-      <w:r>
-        <w:t>Deployment</w:t>
-      </w:r>
-      <w:proofErr w:type="spellEnd"/>
-      <w:r>
-        <w:t>:</w:t>
+        <w:lastRenderedPageBreak/>
+        <w:t>[ACTUALIZADO] Gestión Deployment:</w:t>
       </w:r>
       <w:bookmarkEnd w:id="14"/>
     </w:p>
     <w:p>
       <w:r>
-        <w:t xml:space="preserve">El Proyecto “As </w:t>
-      </w:r>
-      <w:proofErr w:type="spellStart"/>
-      <w:r>
-        <w:t>You</w:t>
-      </w:r>
-      <w:proofErr w:type="spellEnd"/>
-      <w:r>
-        <w:t xml:space="preserve"> </w:t>
-      </w:r>
-      <w:proofErr w:type="spellStart"/>
-      <w:r>
-        <w:t>Wish</w:t>
-      </w:r>
-      <w:proofErr w:type="spellEnd"/>
-      <w:r>
-        <w:t>” esta orientada principalmente al manejo de objetos, más específicamente, esta orientada al manejo de los objetos de clase “Alumno”.</w:t>
+        <w:t>El Proyecto “As You Wish” esta orientada principalmente al manejo de objetos, más específicamente, esta orientada al manejo de los objetos de clase “Alumno”.</w:t>
       </w:r>
     </w:p>
     <w:p>
@@ -4899,7 +5178,6 @@
         <w:rPr>
           <w:noProof/>
         </w:rPr>
-        <w:lastRenderedPageBreak/>
         <mc:AlternateContent>
           <mc:Choice Requires="wps">
             <w:drawing>
@@ -5108,15 +5386,7 @@
         <w:t>URL</w:t>
       </w:r>
       <w:r>
-        <w:t xml:space="preserve">, </w:t>
-      </w:r>
-      <w:proofErr w:type="spellStart"/>
-      <w:r>
-        <w:t>templates</w:t>
-      </w:r>
-      <w:proofErr w:type="spellEnd"/>
-      <w:r>
-        <w:t xml:space="preserve"> y otros factores principales, están buenas condiciones considerando que esta es la </w:t>
+        <w:t xml:space="preserve">, templates y otros factores principales, están buenas condiciones considerando que esta es la </w:t>
       </w:r>
       <w:r>
         <w:rPr>
@@ -5414,55 +5684,7 @@
                                 <w:szCs w:val="16"/>
                                 <w:lang w:val="es-ES"/>
                               </w:rPr>
-                              <w:t xml:space="preserve">Establecer Página de Inicio, es decir, crear los </w:t>
-                            </w:r>
-                            <w:proofErr w:type="spellStart"/>
-                            <w:r>
-                              <w:rPr>
-                                <w:b/>
-                                <w:bCs/>
-                                <w:color w:val="000000" w:themeColor="text1"/>
-                                <w:sz w:val="16"/>
-                                <w:szCs w:val="16"/>
-                                <w:lang w:val="es-ES"/>
-                              </w:rPr>
-                              <w:t>sgtes</w:t>
-                            </w:r>
-                            <w:proofErr w:type="spellEnd"/>
-                            <w:r>
-                              <w:rPr>
-                                <w:b/>
-                                <w:bCs/>
-                                <w:color w:val="000000" w:themeColor="text1"/>
-                                <w:sz w:val="16"/>
-                                <w:szCs w:val="16"/>
-                                <w:lang w:val="es-ES"/>
-                              </w:rPr>
-                              <w:t xml:space="preserve"> </w:t>
-                            </w:r>
-                            <w:proofErr w:type="spellStart"/>
-                            <w:r>
-                              <w:rPr>
-                                <w:b/>
-                                <w:bCs/>
-                                <w:color w:val="000000" w:themeColor="text1"/>
-                                <w:sz w:val="16"/>
-                                <w:szCs w:val="16"/>
-                                <w:lang w:val="es-ES"/>
-                              </w:rPr>
-                              <w:t>URLs</w:t>
-                            </w:r>
-                            <w:proofErr w:type="spellEnd"/>
-                            <w:r>
-                              <w:rPr>
-                                <w:b/>
-                                <w:bCs/>
-                                <w:color w:val="000000" w:themeColor="text1"/>
-                                <w:sz w:val="16"/>
-                                <w:szCs w:val="16"/>
-                                <w:lang w:val="es-ES"/>
-                              </w:rPr>
-                              <w:t>:</w:t>
+                              <w:t>Establecer Página de Inicio, es decir, crear los sgtes URLs:</w:t>
                             </w:r>
                           </w:p>
                           <w:p>
@@ -5587,45 +5809,8 @@
                                 <w:szCs w:val="16"/>
                                 <w:lang w:val="es-ES"/>
                               </w:rPr>
-                              <w:t xml:space="preserve">Crear Funciones </w:t>
+                              <w:t>Crear Funciones Login &amp; LogOut</w:t>
                             </w:r>
-                            <w:proofErr w:type="spellStart"/>
-                            <w:r>
-                              <w:rPr>
-                                <w:b/>
-                                <w:bCs/>
-                                <w:color w:val="000000" w:themeColor="text1"/>
-                                <w:sz w:val="16"/>
-                                <w:szCs w:val="16"/>
-                                <w:lang w:val="es-ES"/>
-                              </w:rPr>
-                              <w:t>Login</w:t>
-                            </w:r>
-                            <w:proofErr w:type="spellEnd"/>
-                            <w:r>
-                              <w:rPr>
-                                <w:b/>
-                                <w:bCs/>
-                                <w:color w:val="000000" w:themeColor="text1"/>
-                                <w:sz w:val="16"/>
-                                <w:szCs w:val="16"/>
-                                <w:lang w:val="es-ES"/>
-                              </w:rPr>
-                              <w:t xml:space="preserve"> &amp; </w:t>
-                            </w:r>
-                            <w:proofErr w:type="spellStart"/>
-                            <w:r>
-                              <w:rPr>
-                                <w:b/>
-                                <w:bCs/>
-                                <w:color w:val="000000" w:themeColor="text1"/>
-                                <w:sz w:val="16"/>
-                                <w:szCs w:val="16"/>
-                                <w:lang w:val="es-ES"/>
-                              </w:rPr>
-                              <w:t>LogOut</w:t>
-                            </w:r>
-                            <w:proofErr w:type="spellEnd"/>
                             <w:r>
                               <w:rPr>
                                 <w:b/>
@@ -5877,55 +6062,7 @@
                           <w:szCs w:val="16"/>
                           <w:lang w:val="es-ES"/>
                         </w:rPr>
-                        <w:t xml:space="preserve">Establecer Página de Inicio, es decir, crear los </w:t>
-                      </w:r>
-                      <w:proofErr w:type="spellStart"/>
-                      <w:r>
-                        <w:rPr>
-                          <w:b/>
-                          <w:bCs/>
-                          <w:color w:val="000000" w:themeColor="text1"/>
-                          <w:sz w:val="16"/>
-                          <w:szCs w:val="16"/>
-                          <w:lang w:val="es-ES"/>
-                        </w:rPr>
-                        <w:t>sgtes</w:t>
-                      </w:r>
-                      <w:proofErr w:type="spellEnd"/>
-                      <w:r>
-                        <w:rPr>
-                          <w:b/>
-                          <w:bCs/>
-                          <w:color w:val="000000" w:themeColor="text1"/>
-                          <w:sz w:val="16"/>
-                          <w:szCs w:val="16"/>
-                          <w:lang w:val="es-ES"/>
-                        </w:rPr>
-                        <w:t xml:space="preserve"> </w:t>
-                      </w:r>
-                      <w:proofErr w:type="spellStart"/>
-                      <w:r>
-                        <w:rPr>
-                          <w:b/>
-                          <w:bCs/>
-                          <w:color w:val="000000" w:themeColor="text1"/>
-                          <w:sz w:val="16"/>
-                          <w:szCs w:val="16"/>
-                          <w:lang w:val="es-ES"/>
-                        </w:rPr>
-                        <w:t>URLs</w:t>
-                      </w:r>
-                      <w:proofErr w:type="spellEnd"/>
-                      <w:r>
-                        <w:rPr>
-                          <w:b/>
-                          <w:bCs/>
-                          <w:color w:val="000000" w:themeColor="text1"/>
-                          <w:sz w:val="16"/>
-                          <w:szCs w:val="16"/>
-                          <w:lang w:val="es-ES"/>
-                        </w:rPr>
-                        <w:t>:</w:t>
+                        <w:t>Establecer Página de Inicio, es decir, crear los sgtes URLs:</w:t>
                       </w:r>
                     </w:p>
                     <w:p>
@@ -6050,45 +6187,8 @@
                           <w:szCs w:val="16"/>
                           <w:lang w:val="es-ES"/>
                         </w:rPr>
-                        <w:t xml:space="preserve">Crear Funciones </w:t>
+                        <w:t>Crear Funciones Login &amp; LogOut</w:t>
                       </w:r>
-                      <w:proofErr w:type="spellStart"/>
-                      <w:r>
-                        <w:rPr>
-                          <w:b/>
-                          <w:bCs/>
-                          <w:color w:val="000000" w:themeColor="text1"/>
-                          <w:sz w:val="16"/>
-                          <w:szCs w:val="16"/>
-                          <w:lang w:val="es-ES"/>
-                        </w:rPr>
-                        <w:t>Login</w:t>
-                      </w:r>
-                      <w:proofErr w:type="spellEnd"/>
-                      <w:r>
-                        <w:rPr>
-                          <w:b/>
-                          <w:bCs/>
-                          <w:color w:val="000000" w:themeColor="text1"/>
-                          <w:sz w:val="16"/>
-                          <w:szCs w:val="16"/>
-                          <w:lang w:val="es-ES"/>
-                        </w:rPr>
-                        <w:t xml:space="preserve"> &amp; </w:t>
-                      </w:r>
-                      <w:proofErr w:type="spellStart"/>
-                      <w:r>
-                        <w:rPr>
-                          <w:b/>
-                          <w:bCs/>
-                          <w:color w:val="000000" w:themeColor="text1"/>
-                          <w:sz w:val="16"/>
-                          <w:szCs w:val="16"/>
-                          <w:lang w:val="es-ES"/>
-                        </w:rPr>
-                        <w:t>LogOut</w:t>
-                      </w:r>
-                      <w:proofErr w:type="spellEnd"/>
                       <w:r>
                         <w:rPr>
                           <w:b/>
@@ -6176,9 +6276,11 @@
           <w:i/>
           <w:iCs/>
         </w:rPr>
-        <w:t>“</w:t>
-      </w:r>
-      <w:proofErr w:type="spellStart"/>
+        <w:t>“Base_Usuario”</w:t>
+      </w:r>
+      <w:r>
+        <w:t xml:space="preserve"> el cual fue encargado a CRISTOBAL OLAVE, la segunda parte fue la de actualizar la </w:t>
+      </w:r>
       <w:r>
         <w:rPr>
           <w:b/>
@@ -6186,9 +6288,28 @@
           <w:i/>
           <w:iCs/>
         </w:rPr>
-        <w:t>Base_Usuario</w:t>
-      </w:r>
-      <w:proofErr w:type="spellEnd"/>
+        <w:t>“Base_Inicio”</w:t>
+      </w:r>
+      <w:r>
+        <w:t xml:space="preserve"> cuya anecargada fue ALDANA BRAVO, y por último, fue la de investigar</w:t>
+      </w:r>
+      <w:r>
+        <w:t xml:space="preserve"> como crear Lista de Objetos ya registrados de la Base de Datos cuyo encargado fue ERNESTO NICOLAS.</w:t>
+      </w:r>
+    </w:p>
+    <w:p/>
+    <w:p/>
+    <w:p>
+      <w:r>
+        <w:rPr>
+          <w:b/>
+          <w:bCs/>
+        </w:rPr>
+        <w:t xml:space="preserve">CRISTOBAL OLAVE – Base_Inicio: </w:t>
+      </w:r>
+      <w:r>
+        <w:t xml:space="preserve">Este integrante está a cargo de crear una nueva aplicación Django llamada </w:t>
+      </w:r>
       <w:r>
         <w:rPr>
           <w:b/>
@@ -6196,10 +6317,22 @@
           <w:i/>
           <w:iCs/>
         </w:rPr>
-        <w:t>”</w:t>
-      </w:r>
-      <w:r>
-        <w:t xml:space="preserve"> el cual fue encargado a CRISTOBAL OLAVE, la segunda parte fue la de actualizar la </w:t>
+        <w:t>“Base_Usuario”</w:t>
+      </w:r>
+      <w:r>
+        <w:t>, dicha aplicación debe ser capaz de registrar nuevos User para el programa, es decir, debe crear métodos, funciones y HTML, que permitan crear un nuevo usuario que pueda acceser mediante un log in.</w:t>
+      </w:r>
+    </w:p>
+    <w:p>
+      <w:r>
+        <w:rPr>
+          <w:b/>
+          <w:bCs/>
+        </w:rPr>
+        <w:t xml:space="preserve">ALDANDA BRAVO – “Base_Inicio”: </w:t>
+      </w:r>
+      <w:r>
+        <w:t xml:space="preserve">Esta integrante está a cargo de mejorar/actualizar la aplicación Django llamada </w:t>
       </w:r>
       <w:r>
         <w:rPr>
@@ -6208,251 +6341,31 @@
           <w:i/>
           <w:iCs/>
         </w:rPr>
-        <w:t>“</w:t>
-      </w:r>
-      <w:proofErr w:type="spellStart"/>
+        <w:t>“Base_Inicio”</w:t>
+      </w:r>
+      <w:r>
+        <w:t xml:space="preserve">, dicha actualización involucra el crear nuevos enlaces de </w:t>
+      </w:r>
+      <w:r>
+        <w:t xml:space="preserve">URL </w:t>
+      </w:r>
+      <w:r>
+        <w:t xml:space="preserve">y actualizar los antiguos de una forma de que sea más sencillo </w:t>
+      </w:r>
+      <w:r>
+        <w:t>a la hora de ingresar a una pagina en específico, dichas actualizaciones serán integradas una vez completado el proceso.</w:t>
+      </w:r>
+    </w:p>
+    <w:p>
       <w:r>
         <w:rPr>
           <w:b/>
           <w:bCs/>
-          <w:i/>
-          <w:iCs/>
-        </w:rPr>
-        <w:t>Base_Inicio</w:t>
-      </w:r>
-      <w:proofErr w:type="spellEnd"/>
-      <w:r>
-        <w:rPr>
-          <w:b/>
-          <w:bCs/>
-          <w:i/>
-          <w:iCs/>
-        </w:rPr>
-        <w:t>”</w:t>
-      </w:r>
-      <w:r>
-        <w:t xml:space="preserve"> cuya </w:t>
-      </w:r>
-      <w:proofErr w:type="spellStart"/>
-      <w:r>
-        <w:t>anecargada</w:t>
-      </w:r>
-      <w:proofErr w:type="spellEnd"/>
-      <w:r>
-        <w:t xml:space="preserve"> fue ALDANA BRAVO, y por último, fue la de investigar</w:t>
-      </w:r>
-      <w:r>
-        <w:t xml:space="preserve"> como crear Lista de Objetos ya registrados de la Base de Datos cuyo encargado fue ERNESTO NICOLAS.</w:t>
-      </w:r>
-    </w:p>
-    <w:p/>
-    <w:p/>
-    <w:p>
-      <w:r>
-        <w:rPr>
-          <w:b/>
-          <w:bCs/>
-        </w:rPr>
-        <w:t xml:space="preserve">CRISTOBAL OLAVE – </w:t>
-      </w:r>
-      <w:proofErr w:type="spellStart"/>
-      <w:r>
-        <w:rPr>
-          <w:b/>
-          <w:bCs/>
-        </w:rPr>
-        <w:t>Base_Inicio</w:t>
-      </w:r>
-      <w:proofErr w:type="spellEnd"/>
-      <w:r>
-        <w:rPr>
-          <w:b/>
-          <w:bCs/>
-        </w:rPr>
-        <w:t>:</w:t>
-      </w:r>
-      <w:r>
-        <w:rPr>
-          <w:b/>
-          <w:bCs/>
-        </w:rPr>
-        <w:t xml:space="preserve"> </w:t>
-      </w:r>
-      <w:r>
-        <w:t xml:space="preserve">Este integrante está a cargo de crear una nueva aplicación Django llamada </w:t>
-      </w:r>
-      <w:r>
-        <w:rPr>
-          <w:b/>
-          <w:bCs/>
-          <w:i/>
-          <w:iCs/>
-        </w:rPr>
-        <w:t>“</w:t>
-      </w:r>
-      <w:proofErr w:type="spellStart"/>
-      <w:r>
-        <w:rPr>
-          <w:b/>
-          <w:bCs/>
-          <w:i/>
-          <w:iCs/>
-        </w:rPr>
-        <w:t>Base_Usuario</w:t>
-      </w:r>
-      <w:proofErr w:type="spellEnd"/>
-      <w:r>
-        <w:rPr>
-          <w:b/>
-          <w:bCs/>
-          <w:i/>
-          <w:iCs/>
-        </w:rPr>
-        <w:t>”</w:t>
-      </w:r>
-      <w:r>
-        <w:t xml:space="preserve">, dicha aplicación debe ser capaz de registrar nuevos </w:t>
-      </w:r>
-      <w:proofErr w:type="spellStart"/>
-      <w:r>
-        <w:t>User</w:t>
-      </w:r>
-      <w:proofErr w:type="spellEnd"/>
-      <w:r>
-        <w:t xml:space="preserve"> para el programa, es decir, debe crear métodos, funciones y HTML, que permitan crear un nuevo usuario que pueda </w:t>
-      </w:r>
-      <w:proofErr w:type="spellStart"/>
-      <w:r>
-        <w:t>acceser</w:t>
-      </w:r>
-      <w:proofErr w:type="spellEnd"/>
-      <w:r>
-        <w:t xml:space="preserve"> mediante un log in.</w:t>
-      </w:r>
-    </w:p>
-    <w:p>
-      <w:r>
-        <w:rPr>
-          <w:b/>
-          <w:bCs/>
-        </w:rPr>
-        <w:t>ALDANDA BRAVO – “</w:t>
-      </w:r>
-      <w:proofErr w:type="spellStart"/>
-      <w:r>
-        <w:rPr>
-          <w:b/>
-          <w:bCs/>
-        </w:rPr>
-        <w:t>Base_Inicio</w:t>
-      </w:r>
-      <w:proofErr w:type="spellEnd"/>
-      <w:r>
-        <w:rPr>
-          <w:b/>
-          <w:bCs/>
-        </w:rPr>
-        <w:t xml:space="preserve">”: </w:t>
-      </w:r>
-      <w:r>
-        <w:t>Est</w:t>
-      </w:r>
-      <w:r>
-        <w:t>a</w:t>
-      </w:r>
-      <w:r>
-        <w:t xml:space="preserve"> integrante </w:t>
-      </w:r>
-      <w:r>
-        <w:t>está</w:t>
-      </w:r>
-      <w:r>
-        <w:t xml:space="preserve"> a cargo de </w:t>
-      </w:r>
-      <w:r>
-        <w:t>mejorar/actualizar</w:t>
-      </w:r>
-      <w:r>
-        <w:t xml:space="preserve"> </w:t>
-      </w:r>
-      <w:r>
-        <w:t xml:space="preserve">la </w:t>
-      </w:r>
-      <w:r>
-        <w:t xml:space="preserve">aplicación Django llamada </w:t>
-      </w:r>
-      <w:r>
-        <w:rPr>
-          <w:b/>
-          <w:bCs/>
-          <w:i/>
-          <w:iCs/>
-        </w:rPr>
-        <w:t>“</w:t>
-      </w:r>
-      <w:proofErr w:type="spellStart"/>
-      <w:r>
-        <w:rPr>
-          <w:b/>
-          <w:bCs/>
-          <w:i/>
-          <w:iCs/>
-        </w:rPr>
-        <w:t>Base_</w:t>
-      </w:r>
-      <w:r>
-        <w:rPr>
-          <w:b/>
-          <w:bCs/>
-          <w:i/>
-          <w:iCs/>
-        </w:rPr>
-        <w:t>Inicio</w:t>
-      </w:r>
-      <w:proofErr w:type="spellEnd"/>
-      <w:r>
-        <w:rPr>
-          <w:b/>
-          <w:bCs/>
-          <w:i/>
-          <w:iCs/>
-        </w:rPr>
-        <w:t>”</w:t>
-      </w:r>
-      <w:r>
-        <w:t>,</w:t>
-      </w:r>
-      <w:r>
-        <w:t xml:space="preserve"> dicha actualización involucra el crear nuevos enlaces de </w:t>
-      </w:r>
-      <w:r>
-        <w:t xml:space="preserve">URL </w:t>
-      </w:r>
-      <w:r>
-        <w:t xml:space="preserve">y actualizar los antiguos de una forma de que sea más sencillo </w:t>
-      </w:r>
-      <w:r>
-        <w:t>a la hora de ingresar a una pagina en específico, dichas actualizaciones serán integradas una vez completado el proceso.</w:t>
-      </w:r>
-    </w:p>
-    <w:p>
-      <w:r>
-        <w:rPr>
-          <w:b/>
-          <w:bCs/>
         </w:rPr>
         <w:t xml:space="preserve">ERNESTO NICOLAS – Información sobre Listas: </w:t>
       </w:r>
       <w:r>
-        <w:t xml:space="preserve">Dado que el 1°Sprint, tiene un Nivel de proceso sumamente sencillo, y fácil de implementar, se </w:t>
-      </w:r>
-      <w:proofErr w:type="spellStart"/>
-      <w:r>
-        <w:t>tomo</w:t>
-      </w:r>
-      <w:proofErr w:type="spellEnd"/>
-      <w:r>
-        <w:t xml:space="preserve"> la decisión de que este integrante investigue sobre como ingresar Objetos en una Lista y de que dicha lista sea capaz de tanto ingresar como eliminar objetos. Se especula que el 1°Sprint sea completado antes de tiempo, por lo que contar con información de adelanto para el 2°Spritn acortara el tiempo de búsqueda para seguir avanzando.</w:t>
+        <w:t>Dado que el 1°Sprint, tiene un Nivel de proceso sumamente sencillo, y fácil de implementar, se tomo la decisión de que este integrante investigue sobre como ingresar Objetos en una Lista y de que dicha lista sea capaz de tanto ingresar como eliminar objetos. Se especula que el 1°Sprint sea completado antes de tiempo, por lo que contar con información de adelanto para el 2°Spritn acortara el tiempo de búsqueda para seguir avanzando.</w:t>
       </w:r>
     </w:p>
     <w:p>
@@ -6480,34 +6393,10 @@
           <w:b/>
           <w:bCs/>
         </w:rPr>
-        <w:t xml:space="preserve">CRISTOBAL OLAVE – </w:t>
-      </w:r>
-      <w:proofErr w:type="spellStart"/>
-      <w:r>
-        <w:rPr>
-          <w:b/>
-          <w:bCs/>
-        </w:rPr>
-        <w:t>Base_Inicio</w:t>
-      </w:r>
-      <w:proofErr w:type="spellEnd"/>
-      <w:r>
-        <w:rPr>
-          <w:b/>
-          <w:bCs/>
-        </w:rPr>
-        <w:t xml:space="preserve">: </w:t>
-      </w:r>
-      <w:r>
-        <w:t>En el intento de implementar una aplicación de crear usuarios con el nombre de “</w:t>
-      </w:r>
-      <w:proofErr w:type="spellStart"/>
-      <w:r>
-        <w:t>Base_User</w:t>
-      </w:r>
-      <w:proofErr w:type="spellEnd"/>
-      <w:r>
-        <w:t>” para la página, desafortunadamente ha habido inconvenientes:</w:t>
+        <w:t xml:space="preserve">CRISTOBAL OLAVE – Base_Inicio: </w:t>
+      </w:r>
+      <w:r>
+        <w:t>En el intento de implementar una aplicación de crear usuarios con el nombre de “Base_User” para la página, desafortunadamente ha habido inconvenientes:</w:t>
       </w:r>
     </w:p>
     <w:p>
@@ -6519,23 +6408,7 @@
         </w:numPr>
       </w:pPr>
       <w:r>
-        <w:t>Al tratar de agregar la carpeta de la aplicación “</w:t>
-      </w:r>
-      <w:proofErr w:type="spellStart"/>
-      <w:r>
-        <w:t>Base_User</w:t>
-      </w:r>
-      <w:proofErr w:type="spellEnd"/>
-      <w:r>
-        <w:t>”, al momento de ejecutar el programa, Django, por alguna razón, no lo reconoce, a pesar de estar en la misma carpeta que “</w:t>
-      </w:r>
-      <w:proofErr w:type="spellStart"/>
-      <w:r>
-        <w:t>App_Base</w:t>
-      </w:r>
-      <w:proofErr w:type="spellEnd"/>
-      <w:r>
-        <w:t>”</w:t>
+        <w:t>Al tratar de agregar la carpeta de la aplicación “Base_User”, al momento de ejecutar el programa, Django, por alguna razón, no lo reconoce, a pesar de estar en la misma carpeta que “App_Base”</w:t>
       </w:r>
     </w:p>
     <w:p>
@@ -6553,10 +6426,7 @@
       </w:pPr>
       <w:r>
         <w:lastRenderedPageBreak/>
-        <w:t>Se logró implementar la opción en el menú de Crear usuarios nuevos, sin embargo, debido a los problemas previamente mencionados, solamente funciona si no se ha importado la aplicación</w:t>
-      </w:r>
-      <w:r>
-        <w:t>, se espera futuras preguntas con el profesor para resolver dichas dudas.</w:t>
+        <w:t>Se logró implementar la opción en el menú de Crear usuarios nuevos, sin embargo, debido a los problemas previamente mencionados, solamente funciona si no se ha importado la aplicación, se espera futuras preguntas con el profesor para resolver dichas dudas.</w:t>
       </w:r>
     </w:p>
     <w:p>
@@ -6826,29 +6696,10 @@
           <w:b/>
           <w:bCs/>
         </w:rPr>
-        <w:t>ALDANDA BRAVO – “</w:t>
-      </w:r>
-      <w:proofErr w:type="spellStart"/>
-      <w:r>
-        <w:rPr>
-          <w:b/>
-          <w:bCs/>
-        </w:rPr>
-        <w:t>Base_Inicio</w:t>
-      </w:r>
-      <w:proofErr w:type="spellEnd"/>
-      <w:r>
-        <w:rPr>
-          <w:b/>
-          <w:bCs/>
-        </w:rPr>
-        <w:t>”:</w:t>
-      </w:r>
-      <w:r>
-        <w:t xml:space="preserve"> </w:t>
-      </w:r>
-      <w:r>
-        <w:t xml:space="preserve">Página de inicio </w:t>
+        <w:t>ALDANDA BRAVO – “Base_Inicio”:</w:t>
+      </w:r>
+      <w:r>
+        <w:t xml:space="preserve"> Página de inicio </w:t>
       </w:r>
       <w:r>
         <w:sym w:font="Wingdings" w:char="F0E0"/>
@@ -7191,58 +7042,10 @@
           <w:bCs/>
         </w:rPr>
         <w:lastRenderedPageBreak/>
-        <w:t xml:space="preserve">ERNESTO NICOLAS – Información sobre Listas: </w:t>
-      </w:r>
-      <w:r>
-        <w:rPr>
-          <w:b/>
-          <w:bCs/>
-        </w:rPr>
-        <w:t xml:space="preserve"> </w:t>
-      </w:r>
-      <w:r>
-        <w:t xml:space="preserve">Se averiguó como hacer una Lista de objetos en </w:t>
-      </w:r>
-      <w:proofErr w:type="spellStart"/>
-      <w:r>
-        <w:t>python</w:t>
-      </w:r>
-      <w:proofErr w:type="spellEnd"/>
-      <w:r>
-        <w:t xml:space="preserve">, pero </w:t>
-      </w:r>
-      <w:r>
-        <w:t>sin embargo se tiene dificultades para</w:t>
-      </w:r>
-      <w:r>
-        <w:t xml:space="preserve"> probar utilizando los objetos/modelos creados con </w:t>
-      </w:r>
-      <w:proofErr w:type="spellStart"/>
-      <w:r>
-        <w:t>django</w:t>
-      </w:r>
-      <w:proofErr w:type="spellEnd"/>
-      <w:r>
-        <w:t xml:space="preserve"> en </w:t>
-      </w:r>
-      <w:r>
-        <w:t xml:space="preserve">el Proyecto “As </w:t>
-      </w:r>
-      <w:proofErr w:type="spellStart"/>
-      <w:r>
-        <w:t>You</w:t>
-      </w:r>
-      <w:proofErr w:type="spellEnd"/>
-      <w:r>
-        <w:t xml:space="preserve"> </w:t>
-      </w:r>
-      <w:proofErr w:type="spellStart"/>
-      <w:r>
-        <w:t>Wish</w:t>
-      </w:r>
-      <w:proofErr w:type="spellEnd"/>
-      <w:r>
-        <w:t>”</w:t>
+        <w:t xml:space="preserve">ERNESTO NICOLAS – Información sobre Listas:  </w:t>
+      </w:r>
+      <w:r>
+        <w:t>Se averiguó como hacer una Lista de objetos en python, pero sin embargo se tiene dificultades para probar utilizando los objetos/modelos creados con django en el Proyecto “As You Wish”</w:t>
       </w:r>
     </w:p>
     <w:p>
@@ -7250,16 +7053,7 @@
         <w:spacing w:before="240" w:line="240" w:lineRule="auto"/>
       </w:pPr>
       <w:r>
-        <w:t xml:space="preserve">Se realizado </w:t>
-      </w:r>
-      <w:r>
-        <w:t xml:space="preserve">un ejemplo usando el siguiente </w:t>
-      </w:r>
-      <w:r>
-        <w:t>Código</w:t>
-      </w:r>
-      <w:r>
-        <w:t>:</w:t>
+        <w:t>Se realizado un ejemplo usando el siguiente Código:</w:t>
       </w:r>
     </w:p>
     <w:p>
@@ -7325,13 +7119,7 @@
         <w:spacing w:before="240" w:line="240" w:lineRule="auto"/>
       </w:pPr>
       <w:r>
-        <w:t xml:space="preserve">En Python, se crea primero una Lista </w:t>
-      </w:r>
-      <w:r>
-        <w:t>vacía</w:t>
-      </w:r>
-      <w:r>
-        <w:t xml:space="preserve"> de tal forma:</w:t>
+        <w:t>En Python, se crea primero una Lista vacía de tal forma:</w:t>
       </w:r>
     </w:p>
     <w:p>
@@ -7397,41 +7185,13 @@
         <w:spacing w:before="240" w:line="240" w:lineRule="auto"/>
       </w:pPr>
       <w:r>
-        <w:t xml:space="preserve">Y </w:t>
-      </w:r>
-      <w:r>
-        <w:t>después</w:t>
-      </w:r>
-      <w:r>
-        <w:t xml:space="preserve"> usando la </w:t>
-      </w:r>
-      <w:proofErr w:type="spellStart"/>
-      <w:r>
-        <w:t>funcion</w:t>
-      </w:r>
-      <w:proofErr w:type="spellEnd"/>
-      <w:r>
-        <w:t xml:space="preserve"> </w:t>
+        <w:t xml:space="preserve">Y después usando la funcion </w:t>
       </w:r>
       <w:r>
         <w:rPr>
           <w:color w:val="980000"/>
         </w:rPr>
-        <w:t>.</w:t>
-      </w:r>
-      <w:proofErr w:type="spellStart"/>
-      <w:r>
-        <w:rPr>
-          <w:color w:val="980000"/>
-        </w:rPr>
-        <w:t>append</w:t>
-      </w:r>
-      <w:proofErr w:type="spellEnd"/>
-      <w:r>
-        <w:rPr>
-          <w:color w:val="980000"/>
-        </w:rPr>
-        <w:t xml:space="preserve">() </w:t>
+        <w:t xml:space="preserve">.append() </w:t>
       </w:r>
       <w:r>
         <w:t>se agrega a la lista el elemento que desees:</w:t>
@@ -7508,48 +7268,16 @@
         <w:spacing w:before="240" w:line="240" w:lineRule="auto"/>
       </w:pPr>
       <w:r>
-        <w:t xml:space="preserve">La </w:t>
-      </w:r>
-      <w:r>
-        <w:t>función</w:t>
-      </w:r>
-      <w:r>
-        <w:t xml:space="preserve"> </w:t>
+        <w:t xml:space="preserve">La función </w:t>
       </w:r>
       <w:r>
         <w:rPr>
           <w:color w:val="980000"/>
         </w:rPr>
-        <w:t>.</w:t>
-      </w:r>
-      <w:proofErr w:type="spellStart"/>
-      <w:r>
-        <w:rPr>
-          <w:color w:val="980000"/>
-        </w:rPr>
-        <w:t>append</w:t>
-      </w:r>
-      <w:proofErr w:type="spellEnd"/>
-      <w:r>
-        <w:rPr>
-          <w:color w:val="980000"/>
-        </w:rPr>
-        <w:t xml:space="preserve">() </w:t>
-      </w:r>
-      <w:r>
-        <w:t xml:space="preserve">aumenta </w:t>
-      </w:r>
-      <w:r>
-        <w:t>automáticamente</w:t>
-      </w:r>
-      <w:r>
-        <w:t xml:space="preserve"> </w:t>
-      </w:r>
-      <w:r>
-        <w:t>la</w:t>
-      </w:r>
-      <w:r>
-        <w:t xml:space="preserve"> capacidad de la lista y agrega el objeto al final de la lista.</w:t>
+        <w:t xml:space="preserve">.append() </w:t>
+      </w:r>
+      <w:r>
+        <w:t>aumenta automáticamente la capacidad de la lista y agrega el objeto al final de la lista.</w:t>
       </w:r>
     </w:p>
     <w:p>
@@ -7557,10 +7285,7 @@
         <w:spacing w:before="240" w:line="240" w:lineRule="auto"/>
       </w:pPr>
       <w:r>
-        <w:t>después</w:t>
-      </w:r>
-      <w:r>
-        <w:t>, para imprimir todos los elementos de los objetos de la lista por pantalla:</w:t>
+        <w:t>después, para imprimir todos los elementos de los objetos de la lista por pantalla:</w:t>
       </w:r>
     </w:p>
     <w:p>
@@ -7698,31 +7423,7 @@
         <w:spacing w:before="240" w:line="240" w:lineRule="auto"/>
       </w:pPr>
       <w:r>
-        <w:t xml:space="preserve">Para acceder un objeto de forma individual, se puede simplemente referenciar al </w:t>
-      </w:r>
-      <w:r>
-        <w:t>índice</w:t>
-      </w:r>
-      <w:r>
-        <w:t xml:space="preserve"> en la lista donde se encuentra el objeto, y </w:t>
-      </w:r>
-      <w:r>
-        <w:t>después</w:t>
-      </w:r>
-      <w:r>
-        <w:t xml:space="preserve"> </w:t>
-      </w:r>
-      <w:r>
-        <w:t>tratarlo</w:t>
-      </w:r>
-      <w:r>
-        <w:t xml:space="preserve"> como si fuera el objeto en </w:t>
-      </w:r>
-      <w:r>
-        <w:t>sí</w:t>
-      </w:r>
-      <w:r>
-        <w:t>.</w:t>
+        <w:t>Para acceder un objeto de forma individual, se puede simplemente referenciar al índice en la lista donde se encuentra el objeto, y después tratarlo como si fuera el objeto en sí.</w:t>
       </w:r>
     </w:p>
     <w:p>
@@ -8005,23 +7706,7 @@
         <w:t>métodos</w:t>
       </w:r>
       <w:r>
-        <w:t xml:space="preserve"> que se pueden usar con una lisa tal como </w:t>
-      </w:r>
-      <w:proofErr w:type="spellStart"/>
-      <w:r>
-        <w:t>el</w:t>
-      </w:r>
-      <w:proofErr w:type="spellEnd"/>
-      <w:r>
-        <w:t xml:space="preserve"> .</w:t>
-      </w:r>
-      <w:proofErr w:type="spellStart"/>
-      <w:r>
-        <w:t>append</w:t>
-      </w:r>
-      <w:proofErr w:type="spellEnd"/>
-      <w:r>
-        <w:t xml:space="preserve">() que se </w:t>
+        <w:t xml:space="preserve"> que se pueden usar con una lisa tal como el .append() que se </w:t>
       </w:r>
       <w:r>
         <w:t>usó</w:t>
@@ -8084,13 +7769,8 @@
       </w:r>
     </w:p>
     <w:p>
-      <w:proofErr w:type="spellStart"/>
-      <w:r>
-        <w:t>Metodos</w:t>
-      </w:r>
-      <w:proofErr w:type="spellEnd"/>
-      <w:r>
-        <w:t>/funciones que se pueden usar con una List</w:t>
+      <w:r>
+        <w:t>Metodos/funciones que se pueden usar con una List</w:t>
       </w:r>
       <w:r>
         <w:t>a</w:t>
@@ -8171,6 +7851,7 @@
         <w:docPartUnique/>
       </w:docPartObj>
     </w:sdtPr>
+    <w:sdtEndPr/>
     <w:sdtContent>
       <w:p>
         <w:pPr>
@@ -10193,27 +9874,9 @@
   </w:num>
   <w:num w:numId="14">
     <w:abstractNumId w:val="9"/>
-    <w:lvlOverride w:ilvl="0"/>
-    <w:lvlOverride w:ilvl="1"/>
-    <w:lvlOverride w:ilvl="2"/>
-    <w:lvlOverride w:ilvl="3"/>
-    <w:lvlOverride w:ilvl="4"/>
-    <w:lvlOverride w:ilvl="5"/>
-    <w:lvlOverride w:ilvl="6"/>
-    <w:lvlOverride w:ilvl="7"/>
-    <w:lvlOverride w:ilvl="8"/>
   </w:num>
   <w:num w:numId="15">
     <w:abstractNumId w:val="7"/>
-    <w:lvlOverride w:ilvl="0"/>
-    <w:lvlOverride w:ilvl="1"/>
-    <w:lvlOverride w:ilvl="2"/>
-    <w:lvlOverride w:ilvl="3"/>
-    <w:lvlOverride w:ilvl="4"/>
-    <w:lvlOverride w:ilvl="5"/>
-    <w:lvlOverride w:ilvl="6"/>
-    <w:lvlOverride w:ilvl="7"/>
-    <w:lvlOverride w:ilvl="8"/>
   </w:num>
 </w:numbering>
 </file>
@@ -10667,6 +10330,7 @@
   <w:style w:type="character" w:default="1" w:styleId="Fuentedeprrafopredeter">
     <w:name w:val="Default Paragraph Font"/>
     <w:uiPriority w:val="1"/>
+    <w:semiHidden/>
     <w:unhideWhenUsed/>
   </w:style>
   <w:style w:type="table" w:default="1" w:styleId="Tablanormal">

</xml_diff>